<commit_message>
break block, move block
</commit_message>
<xml_diff>
--- a/Castlevania/Resources/ObjectID.docx
+++ b/Castlevania/Resources/ObjectID.docx
@@ -1,10 +1,11 @@
 
 <file path=word/document.xml><?xml version="1.0" encoding="utf-8"?>
-<w:document xmlns:wpc="http://schemas.microsoft.com/office/word/2010/wordprocessingCanvas" xmlns:cx="http://schemas.microsoft.com/office/drawing/2014/chartex" xmlns:cx1="http://schemas.microsoft.com/office/drawing/2015/9/8/chartex" xmlns:cx2="http://schemas.microsoft.com/office/drawing/2015/10/21/chartex" xmlns:cx3="http://schemas.microsoft.com/office/drawing/2016/5/9/chartex" xmlns:cx4="http://schemas.microsoft.com/office/drawing/2016/5/10/chartex" xmlns:cx5="http://schemas.microsoft.com/office/drawing/2016/5/11/chartex" xmlns:cx6="http://schemas.microsoft.com/office/drawing/2016/5/12/chartex" xmlns:cx7="http://schemas.microsoft.com/office/drawing/2016/5/13/chartex" xmlns:cx8="http://schemas.microsoft.com/office/drawing/2016/5/14/chartex" xmlns:mc="http://schemas.openxmlformats.org/markup-compatibility/2006" xmlns:aink="http://schemas.microsoft.com/office/drawing/2016/ink" xmlns:am3d="http://schemas.microsoft.com/office/drawing/2017/model3d" xmlns:o="urn:schemas-microsoft-com:office:office" xmlns:r="http://schemas.openxmlformats.org/officeDocument/2006/relationships" xmlns:m="http://schemas.openxmlformats.org/officeDocument/2006/math" xmlns:v="urn:schemas-microsoft-com:vml" xmlns:wp14="http://schemas.microsoft.com/office/word/2010/wordprocessingDrawing" xmlns:wp="http://schemas.openxmlformats.org/drawingml/2006/wordprocessingDrawing" xmlns:w10="urn:schemas-microsoft-com:office:word" xmlns:w="http://schemas.openxmlformats.org/wordprocessingml/2006/main" xmlns:w14="http://schemas.microsoft.com/office/word/2010/wordml" xmlns:w15="http://schemas.microsoft.com/office/word/2012/wordml" xmlns:w16cid="http://schemas.microsoft.com/office/word/2016/wordml/cid" xmlns:w16se="http://schemas.microsoft.com/office/word/2015/wordml/symex" xmlns:wpg="http://schemas.microsoft.com/office/word/2010/wordprocessingGroup" xmlns:wpi="http://schemas.microsoft.com/office/word/2010/wordprocessingInk" xmlns:wne="http://schemas.microsoft.com/office/word/2006/wordml" xmlns:wps="http://schemas.microsoft.com/office/word/2010/wordprocessingShape" mc:Ignorable="w14 w15 w16se w16cid wp14">
+<w:document xmlns:wpc="http://schemas.microsoft.com/office/word/2010/wordprocessingCanvas" xmlns:cx="http://schemas.microsoft.com/office/drawing/2014/chartex" xmlns:cx1="http://schemas.microsoft.com/office/drawing/2015/9/8/chartex" xmlns:cx2="http://schemas.microsoft.com/office/drawing/2015/10/21/chartex" xmlns:cx3="http://schemas.microsoft.com/office/drawing/2016/5/9/chartex" xmlns:cx4="http://schemas.microsoft.com/office/drawing/2016/5/10/chartex" xmlns:cx5="http://schemas.microsoft.com/office/drawing/2016/5/11/chartex" xmlns:cx6="http://schemas.microsoft.com/office/drawing/2016/5/12/chartex" xmlns:cx7="http://schemas.microsoft.com/office/drawing/2016/5/13/chartex" xmlns:cx8="http://schemas.microsoft.com/office/drawing/2016/5/14/chartex" xmlns:mc="http://schemas.openxmlformats.org/markup-compatibility/2006" xmlns:aink="http://schemas.microsoft.com/office/drawing/2016/ink" xmlns:am3d="http://schemas.microsoft.com/office/drawing/2017/model3d" xmlns:o="urn:schemas-microsoft-com:office:office" xmlns:r="http://schemas.openxmlformats.org/officeDocument/2006/relationships" xmlns:m="http://schemas.openxmlformats.org/officeDocument/2006/math" xmlns:v="urn:schemas-microsoft-com:vml" xmlns:wp14="http://schemas.microsoft.com/office/word/2010/wordprocessingDrawing" xmlns:wp="http://schemas.openxmlformats.org/drawingml/2006/wordprocessingDrawing" xmlns:w10="urn:schemas-microsoft-com:office:word" xmlns:w="http://schemas.openxmlformats.org/wordprocessingml/2006/main" xmlns:w14="http://schemas.microsoft.com/office/word/2010/wordml" xmlns:w15="http://schemas.microsoft.com/office/word/2012/wordml" xmlns:w16cex="http://schemas.microsoft.com/office/word/2018/wordml/cex" xmlns:w16cid="http://schemas.microsoft.com/office/word/2016/wordml/cid" xmlns:w16="http://schemas.microsoft.com/office/word/2018/wordml" xmlns:w16se="http://schemas.microsoft.com/office/word/2015/wordml/symex" xmlns:wpg="http://schemas.microsoft.com/office/word/2010/wordprocessingGroup" xmlns:wpi="http://schemas.microsoft.com/office/word/2010/wordprocessingInk" xmlns:wne="http://schemas.microsoft.com/office/word/2006/wordml" xmlns:wps="http://schemas.microsoft.com/office/word/2010/wordprocessingShape" mc:Ignorable="w14 w15 w16se w16cid w16 w16cex wp14">
   <w:body>
     <w:p>
       <w:pPr>
         <w:ind w:left="360"/>
+        <w:jc w:val="center"/>
         <w:rPr>
           <w:b/>
           <w:bCs/>
@@ -52,7 +53,7 @@
       <w:tblPr>
         <w:tblStyle w:val="TableGrid"/>
         <w:tblW w:w="8630" w:type="dxa"/>
-        <w:tblInd w:w="1080" w:type="dxa"/>
+        <w:tblInd w:w="445" w:type="dxa"/>
         <w:tblLook w:val="04A0" w:firstRow="1" w:lastRow="0" w:firstColumn="1" w:lastColumn="0" w:noHBand="0" w:noVBand="1"/>
       </w:tblPr>
       <w:tblGrid>
@@ -395,10 +396,10 @@
                 <w:noProof/>
               </w:rPr>
               <w:drawing>
-                <wp:inline distT="0" distB="0" distL="0" distR="0" wp14:anchorId="27DFDE66" wp14:editId="664CE7BC">
-                  <wp:extent cx="1912620" cy="648824"/>
-                  <wp:effectExtent l="0" t="0" r="0" b="0"/>
-                  <wp:docPr id="7" name="Picture 7"/>
+                <wp:inline distT="0" distB="0" distL="0" distR="0" wp14:anchorId="004F3345" wp14:editId="349324C3">
+                  <wp:extent cx="2590800" cy="811831"/>
+                  <wp:effectExtent l="0" t="0" r="0" b="7620"/>
+                  <wp:docPr id="12" name="Picture 12"/>
                   <wp:cNvGraphicFramePr>
                     <a:graphicFrameLocks xmlns:a="http://schemas.openxmlformats.org/drawingml/2006/main" noChangeAspect="1"/>
                   </wp:cNvGraphicFramePr>
@@ -406,7 +407,7 @@
                     <a:graphicData uri="http://schemas.openxmlformats.org/drawingml/2006/picture">
                       <pic:pic xmlns:pic="http://schemas.openxmlformats.org/drawingml/2006/picture">
                         <pic:nvPicPr>
-                          <pic:cNvPr id="0" name="Picture 6"/>
+                          <pic:cNvPr id="0" name="Picture 1"/>
                           <pic:cNvPicPr>
                             <a:picLocks noChangeAspect="1" noChangeArrowheads="1"/>
                           </pic:cNvPicPr>
@@ -427,7 +428,7 @@
                         <pic:spPr bwMode="auto">
                           <a:xfrm>
                             <a:off x="0" y="0"/>
-                            <a:ext cx="1939206" cy="657843"/>
+                            <a:ext cx="2606124" cy="816633"/>
                           </a:xfrm>
                           <a:prstGeom prst="rect">
                             <a:avLst/>
@@ -590,53 +591,159 @@
                 <w:noProof/>
               </w:rPr>
             </w:pPr>
-          </w:p>
-        </w:tc>
-      </w:tr>
-      <w:tr>
-        <w:tc>
-          <w:tcPr>
-            <w:tcW w:w="1063" w:type="dxa"/>
-            <w:vAlign w:val="center"/>
-          </w:tcPr>
-          <w:p>
-            <w:pPr>
-              <w:pStyle w:val="ListParagraph"/>
-              <w:ind w:left="0"/>
-            </w:pPr>
-            <w:r>
-              <w:t>6000</w:t>
-            </w:r>
-          </w:p>
-        </w:tc>
-        <w:tc>
-          <w:tcPr>
-            <w:tcW w:w="2239" w:type="dxa"/>
-            <w:vAlign w:val="center"/>
-          </w:tcPr>
-          <w:p>
-            <w:pPr>
-              <w:pStyle w:val="ListParagraph"/>
-              <w:ind w:left="0"/>
-            </w:pPr>
-            <w:r>
-              <w:t>Bosses</w:t>
-            </w:r>
-          </w:p>
-        </w:tc>
-        <w:tc>
-          <w:tcPr>
-            <w:tcW w:w="5328" w:type="dxa"/>
-            <w:vAlign w:val="center"/>
-          </w:tcPr>
-          <w:p>
-            <w:pPr>
-              <w:pStyle w:val="ListParagraph"/>
-              <w:ind w:left="0"/>
+            <w:r>
               <w:rPr>
                 <w:noProof/>
               </w:rPr>
-            </w:pPr>
+              <w:drawing>
+                <wp:inline distT="0" distB="0" distL="0" distR="0" wp14:anchorId="2199FB93" wp14:editId="562813D3">
+                  <wp:extent cx="1620424" cy="719667"/>
+                  <wp:effectExtent l="0" t="0" r="0" b="4445"/>
+                  <wp:docPr id="14" name="Picture 14"/>
+                  <wp:cNvGraphicFramePr>
+                    <a:graphicFrameLocks xmlns:a="http://schemas.openxmlformats.org/drawingml/2006/main" noChangeAspect="1"/>
+                  </wp:cNvGraphicFramePr>
+                  <a:graphic xmlns:a="http://schemas.openxmlformats.org/drawingml/2006/main">
+                    <a:graphicData uri="http://schemas.openxmlformats.org/drawingml/2006/picture">
+                      <pic:pic xmlns:pic="http://schemas.openxmlformats.org/drawingml/2006/picture">
+                        <pic:nvPicPr>
+                          <pic:cNvPr id="0" name="Picture 2"/>
+                          <pic:cNvPicPr>
+                            <a:picLocks noChangeAspect="1" noChangeArrowheads="1"/>
+                          </pic:cNvPicPr>
+                        </pic:nvPicPr>
+                        <pic:blipFill>
+                          <a:blip r:embed="rId12">
+                            <a:extLst>
+                              <a:ext uri="{28A0092B-C50C-407E-A947-70E740481C1C}">
+                                <a14:useLocalDpi xmlns:a14="http://schemas.microsoft.com/office/drawing/2010/main" val="0"/>
+                              </a:ext>
+                            </a:extLst>
+                          </a:blip>
+                          <a:srcRect/>
+                          <a:stretch>
+                            <a:fillRect/>
+                          </a:stretch>
+                        </pic:blipFill>
+                        <pic:spPr bwMode="auto">
+                          <a:xfrm>
+                            <a:off x="0" y="0"/>
+                            <a:ext cx="1646321" cy="731168"/>
+                          </a:xfrm>
+                          <a:prstGeom prst="rect">
+                            <a:avLst/>
+                          </a:prstGeom>
+                          <a:noFill/>
+                          <a:ln>
+                            <a:noFill/>
+                          </a:ln>
+                        </pic:spPr>
+                      </pic:pic>
+                    </a:graphicData>
+                  </a:graphic>
+                </wp:inline>
+              </w:drawing>
+            </w:r>
+          </w:p>
+        </w:tc>
+      </w:tr>
+      <w:tr>
+        <w:tc>
+          <w:tcPr>
+            <w:tcW w:w="1063" w:type="dxa"/>
+            <w:vAlign w:val="center"/>
+          </w:tcPr>
+          <w:p>
+            <w:pPr>
+              <w:pStyle w:val="ListParagraph"/>
+              <w:ind w:left="0"/>
+            </w:pPr>
+            <w:r>
+              <w:t>6000</w:t>
+            </w:r>
+          </w:p>
+        </w:tc>
+        <w:tc>
+          <w:tcPr>
+            <w:tcW w:w="2239" w:type="dxa"/>
+            <w:vAlign w:val="center"/>
+          </w:tcPr>
+          <w:p>
+            <w:pPr>
+              <w:pStyle w:val="ListParagraph"/>
+              <w:ind w:left="0"/>
+            </w:pPr>
+            <w:r>
+              <w:t>Enemy Weapons</w:t>
+            </w:r>
+          </w:p>
+        </w:tc>
+        <w:tc>
+          <w:tcPr>
+            <w:tcW w:w="5328" w:type="dxa"/>
+            <w:vAlign w:val="center"/>
+          </w:tcPr>
+          <w:p>
+            <w:pPr>
+              <w:pStyle w:val="ListParagraph"/>
+              <w:ind w:left="0"/>
+              <w:rPr>
+                <w:noProof/>
+              </w:rPr>
+            </w:pPr>
+            <w:r>
+              <w:rPr>
+                <w:noProof/>
+              </w:rPr>
+              <w:drawing>
+                <wp:inline distT="0" distB="0" distL="0" distR="0" wp14:anchorId="115F518D" wp14:editId="2CD60348">
+                  <wp:extent cx="647700" cy="205581"/>
+                  <wp:effectExtent l="0" t="0" r="0" b="4445"/>
+                  <wp:docPr id="13" name="Picture 13"/>
+                  <wp:cNvGraphicFramePr>
+                    <a:graphicFrameLocks xmlns:a="http://schemas.openxmlformats.org/drawingml/2006/main" noChangeAspect="1"/>
+                  </wp:cNvGraphicFramePr>
+                  <a:graphic xmlns:a="http://schemas.openxmlformats.org/drawingml/2006/main">
+                    <a:graphicData uri="http://schemas.openxmlformats.org/drawingml/2006/picture">
+                      <pic:pic xmlns:pic="http://schemas.openxmlformats.org/drawingml/2006/picture">
+                        <pic:nvPicPr>
+                          <pic:cNvPr id="0" name="Picture 1"/>
+                          <pic:cNvPicPr>
+                            <a:picLocks noChangeAspect="1" noChangeArrowheads="1"/>
+                          </pic:cNvPicPr>
+                        </pic:nvPicPr>
+                        <pic:blipFill>
+                          <a:blip r:embed="rId13">
+                            <a:extLst>
+                              <a:ext uri="{28A0092B-C50C-407E-A947-70E740481C1C}">
+                                <a14:useLocalDpi xmlns:a14="http://schemas.microsoft.com/office/drawing/2010/main" val="0"/>
+                              </a:ext>
+                            </a:extLst>
+                          </a:blip>
+                          <a:srcRect/>
+                          <a:stretch>
+                            <a:fillRect/>
+                          </a:stretch>
+                        </pic:blipFill>
+                        <pic:spPr bwMode="auto">
+                          <a:xfrm>
+                            <a:off x="0" y="0"/>
+                            <a:ext cx="700689" cy="222400"/>
+                          </a:xfrm>
+                          <a:prstGeom prst="rect">
+                            <a:avLst/>
+                          </a:prstGeom>
+                          <a:noFill/>
+                          <a:ln>
+                            <a:noFill/>
+                          </a:ln>
+                        </pic:spPr>
+                      </pic:pic>
+                    </a:graphicData>
+                  </a:graphic>
+                </wp:inline>
+              </w:drawing>
+            </w:r>
           </w:p>
         </w:tc>
       </w:tr>
@@ -718,7 +825,7 @@
                           </pic:cNvPicPr>
                         </pic:nvPicPr>
                         <pic:blipFill>
-                          <a:blip r:embed="rId12">
+                          <a:blip r:embed="rId14">
                             <a:extLst>
                               <a:ext uri="{28A0092B-C50C-407E-A947-70E740481C1C}">
                                 <a14:useLocalDpi xmlns:a14="http://schemas.microsoft.com/office/drawing/2010/main" val="0"/>
@@ -821,7 +928,7 @@
                           </pic:cNvPicPr>
                         </pic:nvPicPr>
                         <pic:blipFill>
-                          <a:blip r:embed="rId13">
+                          <a:blip r:embed="rId15">
                             <a:extLst>
                               <a:ext uri="{28A0092B-C50C-407E-A947-70E740481C1C}">
                                 <a14:useLocalDpi xmlns:a14="http://schemas.microsoft.com/office/drawing/2010/main" val="0"/>
@@ -924,7 +1031,7 @@
                           </pic:cNvPicPr>
                         </pic:nvPicPr>
                         <pic:blipFill>
-                          <a:blip r:embed="rId14">
+                          <a:blip r:embed="rId16">
                             <a:extLst>
                               <a:ext uri="{28A0092B-C50C-407E-A947-70E740481C1C}">
                                 <a14:useLocalDpi xmlns:a14="http://schemas.microsoft.com/office/drawing/2010/main" val="0"/>
@@ -970,6 +1077,7 @@
               <w:ind w:left="0"/>
             </w:pPr>
             <w:r>
+              <w:lastRenderedPageBreak/>
               <w:t>8</w:t>
             </w:r>
             <w:r>
@@ -1027,7 +1135,7 @@
                           </pic:cNvPicPr>
                         </pic:nvPicPr>
                         <pic:blipFill>
-                          <a:blip r:embed="rId15">
+                          <a:blip r:embed="rId17">
                             <a:extLst>
                               <a:ext uri="{28A0092B-C50C-407E-A947-70E740481C1C}">
                                 <a14:useLocalDpi xmlns:a14="http://schemas.microsoft.com/office/drawing/2010/main" val="0"/>
@@ -1073,7 +1181,6 @@
               <w:ind w:left="0"/>
             </w:pPr>
             <w:r>
-              <w:lastRenderedPageBreak/>
               <w:t>8</w:t>
             </w:r>
             <w:r>
@@ -1131,7 +1238,7 @@
                           </pic:cNvPicPr>
                         </pic:nvPicPr>
                         <pic:blipFill>
-                          <a:blip r:embed="rId16">
+                          <a:blip r:embed="rId18">
                             <a:extLst>
                               <a:ext uri="{28A0092B-C50C-407E-A947-70E740481C1C}">
                                 <a14:useLocalDpi xmlns:a14="http://schemas.microsoft.com/office/drawing/2010/main" val="0"/>
@@ -1234,7 +1341,7 @@
                           </pic:cNvPicPr>
                         </pic:nvPicPr>
                         <pic:blipFill>
-                          <a:blip r:embed="rId17" cstate="print">
+                          <a:blip r:embed="rId19" cstate="print">
                             <a:extLst>
                               <a:ext uri="{28A0092B-C50C-407E-A947-70E740481C1C}">
                                 <a14:useLocalDpi xmlns:a14="http://schemas.microsoft.com/office/drawing/2010/main" val="0"/>
@@ -1337,7 +1444,7 @@
                           </pic:cNvPicPr>
                         </pic:nvPicPr>
                         <pic:blipFill>
-                          <a:blip r:embed="rId18">
+                          <a:blip r:embed="rId20">
                             <a:extLst>
                               <a:ext uri="{28A0092B-C50C-407E-A947-70E740481C1C}">
                                 <a14:useLocalDpi xmlns:a14="http://schemas.microsoft.com/office/drawing/2010/main" val="0"/>
@@ -1434,7 +1541,7 @@
       <w:tblPr>
         <w:tblStyle w:val="TableGrid"/>
         <w:tblW w:w="8630" w:type="dxa"/>
-        <w:tblInd w:w="1080" w:type="dxa"/>
+        <w:tblInd w:w="355" w:type="dxa"/>
         <w:tblLook w:val="04A0" w:firstRow="1" w:lastRow="0" w:firstColumn="1" w:lastColumn="0" w:noHBand="0" w:noVBand="1"/>
       </w:tblPr>
       <w:tblGrid>
@@ -4109,10 +4216,7 @@
               <w:ind w:left="0"/>
             </w:pPr>
             <w:r>
-              <w:t xml:space="preserve">Holy water flame </w:t>
-            </w:r>
-            <w:r>
-              <w:t>2</w:t>
+              <w:t>Holy water flame 2</w:t>
             </w:r>
           </w:p>
         </w:tc>
@@ -4170,10 +4274,7 @@
               <w:ind w:left="0"/>
             </w:pPr>
             <w:r>
-              <w:t xml:space="preserve">Holy water flame </w:t>
-            </w:r>
-            <w:r>
-              <w:t>3</w:t>
+              <w:t>Holy water flame 3</w:t>
             </w:r>
           </w:p>
         </w:tc>
@@ -4231,10 +4332,7 @@
               <w:ind w:left="0"/>
             </w:pPr>
             <w:r>
-              <w:t xml:space="preserve">Holy water flame </w:t>
-            </w:r>
-            <w:r>
-              <w:t>4</w:t>
+              <w:t>Holy water flame 4</w:t>
             </w:r>
           </w:p>
         </w:tc>
@@ -4293,10 +4391,7 @@
               <w:ind w:left="0"/>
             </w:pPr>
             <w:r>
-              <w:t xml:space="preserve">Holy water flame </w:t>
-            </w:r>
-            <w:r>
-              <w:t>5</w:t>
+              <w:t>Holy water flame 5</w:t>
             </w:r>
           </w:p>
         </w:tc>
@@ -5281,7 +5376,13 @@
               <w:ind w:left="0"/>
             </w:pPr>
             <w:r>
-              <w:t>40000</w:t>
+              <w:t>31</w:t>
+            </w:r>
+            <w:r>
+              <w:t>4</w:t>
+            </w:r>
+            <w:r>
+              <w:t>00</w:t>
             </w:r>
           </w:p>
         </w:tc>
@@ -5296,7 +5397,7 @@
               <w:ind w:left="0"/>
             </w:pPr>
             <w:r>
-              <w:t>4000</w:t>
+              <w:t>3000</w:t>
             </w:r>
           </w:p>
         </w:tc>
@@ -5311,7 +5412,7 @@
               <w:ind w:left="0"/>
             </w:pPr>
             <w:r>
-              <w:t>Hit Effect</w:t>
+              <w:t>Breakable block s2</w:t>
             </w:r>
           </w:p>
         </w:tc>
@@ -5327,6 +5428,269 @@
               <w:ind w:left="0"/>
             </w:pPr>
             <w:r>
+              <w:t>Breakable block</w:t>
+            </w:r>
+          </w:p>
+        </w:tc>
+      </w:tr>
+      <w:tr>
+        <w:tc>
+          <w:tcPr>
+            <w:tcW w:w="2120" w:type="dxa"/>
+            <w:vAlign w:val="center"/>
+          </w:tcPr>
+          <w:p>
+            <w:pPr>
+              <w:pStyle w:val="ListParagraph"/>
+              <w:ind w:left="0"/>
+            </w:pPr>
+            <w:r>
+              <w:t>31</w:t>
+            </w:r>
+            <w:r>
+              <w:t>5</w:t>
+            </w:r>
+            <w:r>
+              <w:t>00</w:t>
+            </w:r>
+          </w:p>
+        </w:tc>
+        <w:tc>
+          <w:tcPr>
+            <w:tcW w:w="2176" w:type="dxa"/>
+            <w:vAlign w:val="center"/>
+          </w:tcPr>
+          <w:p>
+            <w:pPr>
+              <w:pStyle w:val="ListParagraph"/>
+              <w:ind w:left="0"/>
+            </w:pPr>
+            <w:r>
+              <w:t>3000</w:t>
+            </w:r>
+          </w:p>
+        </w:tc>
+        <w:tc>
+          <w:tcPr>
+            <w:tcW w:w="2269" w:type="dxa"/>
+            <w:vAlign w:val="center"/>
+          </w:tcPr>
+          <w:p>
+            <w:pPr>
+              <w:pStyle w:val="ListParagraph"/>
+              <w:ind w:left="0"/>
+            </w:pPr>
+            <w:r>
+              <w:t>Breakable block s3</w:t>
+            </w:r>
+          </w:p>
+        </w:tc>
+        <w:tc>
+          <w:tcPr>
+            <w:tcW w:w="2065" w:type="dxa"/>
+            <w:vMerge/>
+            <w:vAlign w:val="center"/>
+          </w:tcPr>
+          <w:p>
+            <w:pPr>
+              <w:pStyle w:val="ListParagraph"/>
+              <w:ind w:left="0"/>
+            </w:pPr>
+          </w:p>
+        </w:tc>
+      </w:tr>
+      <w:tr>
+        <w:tc>
+          <w:tcPr>
+            <w:tcW w:w="2120" w:type="dxa"/>
+            <w:vAlign w:val="center"/>
+          </w:tcPr>
+          <w:p>
+            <w:pPr>
+              <w:pStyle w:val="ListParagraph"/>
+              <w:ind w:left="0"/>
+            </w:pPr>
+            <w:r>
+              <w:t>31</w:t>
+            </w:r>
+            <w:r>
+              <w:t>6</w:t>
+            </w:r>
+            <w:r>
+              <w:t>00</w:t>
+            </w:r>
+          </w:p>
+        </w:tc>
+        <w:tc>
+          <w:tcPr>
+            <w:tcW w:w="2176" w:type="dxa"/>
+            <w:vAlign w:val="center"/>
+          </w:tcPr>
+          <w:p>
+            <w:pPr>
+              <w:pStyle w:val="ListParagraph"/>
+              <w:ind w:left="0"/>
+            </w:pPr>
+            <w:r>
+              <w:t>3000</w:t>
+            </w:r>
+          </w:p>
+        </w:tc>
+        <w:tc>
+          <w:tcPr>
+            <w:tcW w:w="2269" w:type="dxa"/>
+            <w:vAlign w:val="center"/>
+          </w:tcPr>
+          <w:p>
+            <w:pPr>
+              <w:pStyle w:val="ListParagraph"/>
+              <w:ind w:left="0"/>
+            </w:pPr>
+            <w:r>
+              <w:t>Breakable block s4</w:t>
+            </w:r>
+          </w:p>
+        </w:tc>
+        <w:tc>
+          <w:tcPr>
+            <w:tcW w:w="2065" w:type="dxa"/>
+            <w:vMerge/>
+            <w:vAlign w:val="center"/>
+          </w:tcPr>
+          <w:p>
+            <w:pPr>
+              <w:pStyle w:val="ListParagraph"/>
+              <w:ind w:left="0"/>
+            </w:pPr>
+          </w:p>
+        </w:tc>
+      </w:tr>
+      <w:tr>
+        <w:tc>
+          <w:tcPr>
+            <w:tcW w:w="2120" w:type="dxa"/>
+            <w:vAlign w:val="center"/>
+          </w:tcPr>
+          <w:p>
+            <w:pPr>
+              <w:pStyle w:val="ListParagraph"/>
+              <w:ind w:left="0"/>
+            </w:pPr>
+            <w:r>
+              <w:t>31</w:t>
+            </w:r>
+            <w:r>
+              <w:t>7</w:t>
+            </w:r>
+            <w:r>
+              <w:t>00</w:t>
+            </w:r>
+          </w:p>
+        </w:tc>
+        <w:tc>
+          <w:tcPr>
+            <w:tcW w:w="2176" w:type="dxa"/>
+            <w:vAlign w:val="center"/>
+          </w:tcPr>
+          <w:p>
+            <w:pPr>
+              <w:pStyle w:val="ListParagraph"/>
+              <w:ind w:left="0"/>
+            </w:pPr>
+            <w:r>
+              <w:t>3000</w:t>
+            </w:r>
+          </w:p>
+        </w:tc>
+        <w:tc>
+          <w:tcPr>
+            <w:tcW w:w="2269" w:type="dxa"/>
+            <w:vAlign w:val="center"/>
+          </w:tcPr>
+          <w:p>
+            <w:pPr>
+              <w:pStyle w:val="ListParagraph"/>
+              <w:ind w:left="0"/>
+            </w:pPr>
+            <w:r>
+              <w:t>Moving block</w:t>
+            </w:r>
+          </w:p>
+        </w:tc>
+        <w:tc>
+          <w:tcPr>
+            <w:tcW w:w="2065" w:type="dxa"/>
+            <w:vAlign w:val="center"/>
+          </w:tcPr>
+          <w:p>
+            <w:pPr>
+              <w:pStyle w:val="ListParagraph"/>
+              <w:ind w:left="0"/>
+            </w:pPr>
+            <w:r>
+              <w:t>Moving block</w:t>
+            </w:r>
+          </w:p>
+        </w:tc>
+      </w:tr>
+      <w:tr>
+        <w:tc>
+          <w:tcPr>
+            <w:tcW w:w="2120" w:type="dxa"/>
+            <w:vAlign w:val="center"/>
+          </w:tcPr>
+          <w:p>
+            <w:pPr>
+              <w:pStyle w:val="ListParagraph"/>
+              <w:ind w:left="0"/>
+            </w:pPr>
+            <w:r>
+              <w:t>40000</w:t>
+            </w:r>
+          </w:p>
+        </w:tc>
+        <w:tc>
+          <w:tcPr>
+            <w:tcW w:w="2176" w:type="dxa"/>
+            <w:vAlign w:val="center"/>
+          </w:tcPr>
+          <w:p>
+            <w:pPr>
+              <w:pStyle w:val="ListParagraph"/>
+              <w:ind w:left="0"/>
+            </w:pPr>
+            <w:r>
+              <w:t>4000</w:t>
+            </w:r>
+          </w:p>
+        </w:tc>
+        <w:tc>
+          <w:tcPr>
+            <w:tcW w:w="2269" w:type="dxa"/>
+            <w:vAlign w:val="center"/>
+          </w:tcPr>
+          <w:p>
+            <w:pPr>
+              <w:pStyle w:val="ListParagraph"/>
+              <w:ind w:left="0"/>
+            </w:pPr>
+            <w:r>
+              <w:t>Hit Effect</w:t>
+            </w:r>
+          </w:p>
+        </w:tc>
+        <w:tc>
+          <w:tcPr>
+            <w:tcW w:w="2065" w:type="dxa"/>
+            <w:vMerge w:val="restart"/>
+            <w:vAlign w:val="center"/>
+          </w:tcPr>
+          <w:p>
+            <w:pPr>
+              <w:pStyle w:val="ListParagraph"/>
+              <w:ind w:left="0"/>
+            </w:pPr>
+            <w:r>
               <w:t>Effect</w:t>
             </w:r>
           </w:p>
@@ -5581,13 +5945,7 @@
               <w:ind w:left="0"/>
             </w:pPr>
             <w:r>
-              <w:t>40</w:t>
-            </w:r>
-            <w:r>
-              <w:t>3</w:t>
-            </w:r>
-            <w:r>
-              <w:t>00</w:t>
+              <w:t>40300</w:t>
             </w:r>
           </w:p>
         </w:tc>
@@ -5617,10 +5975,7 @@
               <w:ind w:left="0"/>
             </w:pPr>
             <w:r>
-              <w:t>4</w:t>
-            </w:r>
-            <w:r>
-              <w:t>00 Point</w:t>
+              <w:t>400 Point</w:t>
             </w:r>
           </w:p>
         </w:tc>
@@ -5650,13 +6005,7 @@
               <w:ind w:left="0"/>
             </w:pPr>
             <w:r>
-              <w:t>40</w:t>
-            </w:r>
-            <w:r>
-              <w:t>4</w:t>
-            </w:r>
-            <w:r>
-              <w:t>00</w:t>
+              <w:t>40400</w:t>
             </w:r>
           </w:p>
         </w:tc>
@@ -5686,10 +6035,7 @@
               <w:ind w:left="0"/>
             </w:pPr>
             <w:r>
-              <w:t>7</w:t>
-            </w:r>
-            <w:r>
-              <w:t>00 Point</w:t>
+              <w:t>700 Point</w:t>
             </w:r>
           </w:p>
         </w:tc>
@@ -5780,10 +6126,7 @@
               <w:ind w:left="0"/>
             </w:pPr>
             <w:r>
-              <w:t>4050</w:t>
-            </w:r>
-            <w:r>
-              <w:t>1</w:t>
+              <w:t>40501</w:t>
             </w:r>
           </w:p>
         </w:tc>
@@ -5811,10 +6154,7 @@
               <w:ind w:left="0"/>
             </w:pPr>
             <w:r>
-              <w:t xml:space="preserve">1000 Point </w:t>
-            </w:r>
-            <w:r>
-              <w:t>2</w:t>
+              <w:t>1000 Point 2</w:t>
             </w:r>
           </w:p>
         </w:tc>
@@ -5844,10 +6184,7 @@
               <w:ind w:left="0"/>
             </w:pPr>
             <w:r>
-              <w:t>4050</w:t>
-            </w:r>
-            <w:r>
-              <w:t>2</w:t>
+              <w:t>40502</w:t>
             </w:r>
           </w:p>
         </w:tc>
@@ -5875,10 +6212,7 @@
               <w:ind w:left="0"/>
             </w:pPr>
             <w:r>
-              <w:t xml:space="preserve">1000 Point </w:t>
-            </w:r>
-            <w:r>
-              <w:t>3</w:t>
+              <w:t>1000 Point 3</w:t>
             </w:r>
           </w:p>
         </w:tc>
@@ -5907,18 +6241,25 @@
               <w:pStyle w:val="ListParagraph"/>
               <w:ind w:left="0"/>
             </w:pPr>
+            <w:r>
+              <w:t>50000</w:t>
+            </w:r>
           </w:p>
         </w:tc>
         <w:tc>
           <w:tcPr>
             <w:tcW w:w="2176" w:type="dxa"/>
-            <w:vAlign w:val="center"/>
-          </w:tcPr>
-          <w:p>
-            <w:pPr>
-              <w:pStyle w:val="ListParagraph"/>
-              <w:ind w:left="0"/>
-            </w:pPr>
+            <w:vMerge w:val="restart"/>
+            <w:vAlign w:val="center"/>
+          </w:tcPr>
+          <w:p>
+            <w:pPr>
+              <w:pStyle w:val="ListParagraph"/>
+              <w:ind w:left="0"/>
+            </w:pPr>
+            <w:r>
+              <w:t>5000</w:t>
+            </w:r>
           </w:p>
         </w:tc>
         <w:tc>
@@ -5931,18 +6272,25 @@
               <w:pStyle w:val="ListParagraph"/>
               <w:ind w:left="0"/>
             </w:pPr>
+            <w:r>
+              <w:t>Vampire Bat 0</w:t>
+            </w:r>
           </w:p>
         </w:tc>
         <w:tc>
           <w:tcPr>
             <w:tcW w:w="2065" w:type="dxa"/>
-            <w:vAlign w:val="center"/>
-          </w:tcPr>
-          <w:p>
-            <w:pPr>
-              <w:pStyle w:val="ListParagraph"/>
-              <w:ind w:left="0"/>
-            </w:pPr>
+            <w:vMerge w:val="restart"/>
+            <w:vAlign w:val="center"/>
+          </w:tcPr>
+          <w:p>
+            <w:pPr>
+              <w:pStyle w:val="ListParagraph"/>
+              <w:ind w:left="0"/>
+            </w:pPr>
+            <w:r>
+              <w:t>Vampire Bat</w:t>
+            </w:r>
           </w:p>
         </w:tc>
       </w:tr>
@@ -5957,11 +6305,15 @@
               <w:pStyle w:val="ListParagraph"/>
               <w:ind w:left="0"/>
             </w:pPr>
+            <w:r>
+              <w:t>50001</w:t>
+            </w:r>
           </w:p>
         </w:tc>
         <w:tc>
           <w:tcPr>
             <w:tcW w:w="2176" w:type="dxa"/>
+            <w:vMerge/>
             <w:vAlign w:val="center"/>
           </w:tcPr>
           <w:p>
@@ -5981,11 +6333,15 @@
               <w:pStyle w:val="ListParagraph"/>
               <w:ind w:left="0"/>
             </w:pPr>
+            <w:r>
+              <w:t>Vampire Bat 1</w:t>
+            </w:r>
           </w:p>
         </w:tc>
         <w:tc>
           <w:tcPr>
             <w:tcW w:w="2065" w:type="dxa"/>
+            <w:vMerge/>
             <w:vAlign w:val="center"/>
           </w:tcPr>
           <w:p>
@@ -6007,11 +6363,15 @@
               <w:pStyle w:val="ListParagraph"/>
               <w:ind w:left="0"/>
             </w:pPr>
+            <w:r>
+              <w:t>50002</w:t>
+            </w:r>
           </w:p>
         </w:tc>
         <w:tc>
           <w:tcPr>
             <w:tcW w:w="2176" w:type="dxa"/>
+            <w:vMerge/>
             <w:vAlign w:val="center"/>
           </w:tcPr>
           <w:p>
@@ -6031,6 +6391,714 @@
               <w:pStyle w:val="ListParagraph"/>
               <w:ind w:left="0"/>
             </w:pPr>
+            <w:r>
+              <w:t>Vampire Bat 2</w:t>
+            </w:r>
+          </w:p>
+        </w:tc>
+        <w:tc>
+          <w:tcPr>
+            <w:tcW w:w="2065" w:type="dxa"/>
+            <w:vMerge/>
+            <w:vAlign w:val="center"/>
+          </w:tcPr>
+          <w:p>
+            <w:pPr>
+              <w:pStyle w:val="ListParagraph"/>
+              <w:ind w:left="0"/>
+            </w:pPr>
+          </w:p>
+        </w:tc>
+      </w:tr>
+      <w:tr>
+        <w:tc>
+          <w:tcPr>
+            <w:tcW w:w="2120" w:type="dxa"/>
+            <w:vAlign w:val="center"/>
+          </w:tcPr>
+          <w:p>
+            <w:pPr>
+              <w:pStyle w:val="ListParagraph"/>
+              <w:ind w:left="0"/>
+            </w:pPr>
+            <w:r>
+              <w:t>50003</w:t>
+            </w:r>
+          </w:p>
+        </w:tc>
+        <w:tc>
+          <w:tcPr>
+            <w:tcW w:w="2176" w:type="dxa"/>
+            <w:vMerge/>
+            <w:vAlign w:val="center"/>
+          </w:tcPr>
+          <w:p>
+            <w:pPr>
+              <w:pStyle w:val="ListParagraph"/>
+              <w:ind w:left="0"/>
+            </w:pPr>
+          </w:p>
+        </w:tc>
+        <w:tc>
+          <w:tcPr>
+            <w:tcW w:w="2269" w:type="dxa"/>
+            <w:vAlign w:val="center"/>
+          </w:tcPr>
+          <w:p>
+            <w:pPr>
+              <w:pStyle w:val="ListParagraph"/>
+              <w:ind w:left="0"/>
+            </w:pPr>
+            <w:r>
+              <w:t>Vampire Bat 3</w:t>
+            </w:r>
+          </w:p>
+        </w:tc>
+        <w:tc>
+          <w:tcPr>
+            <w:tcW w:w="2065" w:type="dxa"/>
+            <w:vMerge/>
+            <w:vAlign w:val="center"/>
+          </w:tcPr>
+          <w:p>
+            <w:pPr>
+              <w:pStyle w:val="ListParagraph"/>
+              <w:ind w:left="0"/>
+            </w:pPr>
+          </w:p>
+        </w:tc>
+      </w:tr>
+      <w:tr>
+        <w:tc>
+          <w:tcPr>
+            <w:tcW w:w="2120" w:type="dxa"/>
+            <w:vAlign w:val="center"/>
+          </w:tcPr>
+          <w:p>
+            <w:pPr>
+              <w:pStyle w:val="ListParagraph"/>
+              <w:ind w:left="0"/>
+            </w:pPr>
+            <w:r>
+              <w:t>50100</w:t>
+            </w:r>
+          </w:p>
+        </w:tc>
+        <w:tc>
+          <w:tcPr>
+            <w:tcW w:w="2176" w:type="dxa"/>
+            <w:vAlign w:val="center"/>
+          </w:tcPr>
+          <w:p>
+            <w:pPr>
+              <w:pStyle w:val="ListParagraph"/>
+              <w:ind w:left="0"/>
+            </w:pPr>
+            <w:r>
+              <w:t>5000</w:t>
+            </w:r>
+          </w:p>
+        </w:tc>
+        <w:tc>
+          <w:tcPr>
+            <w:tcW w:w="2269" w:type="dxa"/>
+            <w:vAlign w:val="center"/>
+          </w:tcPr>
+          <w:p>
+            <w:pPr>
+              <w:pStyle w:val="ListParagraph"/>
+              <w:ind w:left="0"/>
+            </w:pPr>
+            <w:r>
+              <w:t>Black Knight 1</w:t>
+            </w:r>
+          </w:p>
+        </w:tc>
+        <w:tc>
+          <w:tcPr>
+            <w:tcW w:w="2065" w:type="dxa"/>
+            <w:vAlign w:val="center"/>
+          </w:tcPr>
+          <w:p>
+            <w:pPr>
+              <w:pStyle w:val="ListParagraph"/>
+              <w:ind w:left="0"/>
+            </w:pPr>
+            <w:r>
+              <w:t>Black Knight</w:t>
+            </w:r>
+          </w:p>
+        </w:tc>
+      </w:tr>
+      <w:tr>
+        <w:tc>
+          <w:tcPr>
+            <w:tcW w:w="2120" w:type="dxa"/>
+            <w:vAlign w:val="center"/>
+          </w:tcPr>
+          <w:p>
+            <w:pPr>
+              <w:pStyle w:val="ListParagraph"/>
+              <w:ind w:left="0"/>
+            </w:pPr>
+            <w:r>
+              <w:t>50101</w:t>
+            </w:r>
+          </w:p>
+        </w:tc>
+        <w:tc>
+          <w:tcPr>
+            <w:tcW w:w="2176" w:type="dxa"/>
+            <w:vAlign w:val="center"/>
+          </w:tcPr>
+          <w:p>
+            <w:pPr>
+              <w:pStyle w:val="ListParagraph"/>
+              <w:ind w:left="0"/>
+            </w:pPr>
+          </w:p>
+        </w:tc>
+        <w:tc>
+          <w:tcPr>
+            <w:tcW w:w="2269" w:type="dxa"/>
+            <w:vAlign w:val="center"/>
+          </w:tcPr>
+          <w:p>
+            <w:pPr>
+              <w:pStyle w:val="ListParagraph"/>
+              <w:ind w:left="0"/>
+            </w:pPr>
+            <w:r>
+              <w:t>Black Knight 2</w:t>
+            </w:r>
+          </w:p>
+        </w:tc>
+        <w:tc>
+          <w:tcPr>
+            <w:tcW w:w="2065" w:type="dxa"/>
+            <w:vAlign w:val="center"/>
+          </w:tcPr>
+          <w:p>
+            <w:pPr>
+              <w:pStyle w:val="ListParagraph"/>
+              <w:ind w:left="0"/>
+            </w:pPr>
+          </w:p>
+        </w:tc>
+      </w:tr>
+      <w:tr>
+        <w:tc>
+          <w:tcPr>
+            <w:tcW w:w="2120" w:type="dxa"/>
+            <w:vAlign w:val="center"/>
+          </w:tcPr>
+          <w:p>
+            <w:pPr>
+              <w:pStyle w:val="ListParagraph"/>
+              <w:ind w:left="0"/>
+            </w:pPr>
+            <w:r>
+              <w:t>50102</w:t>
+            </w:r>
+          </w:p>
+        </w:tc>
+        <w:tc>
+          <w:tcPr>
+            <w:tcW w:w="2176" w:type="dxa"/>
+            <w:vAlign w:val="center"/>
+          </w:tcPr>
+          <w:p>
+            <w:pPr>
+              <w:pStyle w:val="ListParagraph"/>
+              <w:ind w:left="0"/>
+            </w:pPr>
+          </w:p>
+        </w:tc>
+        <w:tc>
+          <w:tcPr>
+            <w:tcW w:w="2269" w:type="dxa"/>
+            <w:vAlign w:val="center"/>
+          </w:tcPr>
+          <w:p>
+            <w:pPr>
+              <w:pStyle w:val="ListParagraph"/>
+              <w:ind w:left="0"/>
+            </w:pPr>
+            <w:r>
+              <w:t>Black Knight 3</w:t>
+            </w:r>
+          </w:p>
+        </w:tc>
+        <w:tc>
+          <w:tcPr>
+            <w:tcW w:w="2065" w:type="dxa"/>
+            <w:vAlign w:val="center"/>
+          </w:tcPr>
+          <w:p>
+            <w:pPr>
+              <w:pStyle w:val="ListParagraph"/>
+              <w:ind w:left="0"/>
+            </w:pPr>
+          </w:p>
+        </w:tc>
+      </w:tr>
+      <w:tr>
+        <w:tc>
+          <w:tcPr>
+            <w:tcW w:w="2120" w:type="dxa"/>
+            <w:vAlign w:val="center"/>
+          </w:tcPr>
+          <w:p>
+            <w:pPr>
+              <w:pStyle w:val="ListParagraph"/>
+              <w:ind w:left="0"/>
+            </w:pPr>
+            <w:r>
+              <w:t>50200</w:t>
+            </w:r>
+          </w:p>
+        </w:tc>
+        <w:tc>
+          <w:tcPr>
+            <w:tcW w:w="2176" w:type="dxa"/>
+            <w:vAlign w:val="center"/>
+          </w:tcPr>
+          <w:p>
+            <w:pPr>
+              <w:pStyle w:val="ListParagraph"/>
+              <w:ind w:left="0"/>
+            </w:pPr>
+            <w:r>
+              <w:t>5000</w:t>
+            </w:r>
+          </w:p>
+        </w:tc>
+        <w:tc>
+          <w:tcPr>
+            <w:tcW w:w="2269" w:type="dxa"/>
+            <w:vAlign w:val="center"/>
+          </w:tcPr>
+          <w:p>
+            <w:pPr>
+              <w:pStyle w:val="ListParagraph"/>
+              <w:ind w:left="0"/>
+            </w:pPr>
+            <w:r>
+              <w:t>Ghost 1</w:t>
+            </w:r>
+          </w:p>
+        </w:tc>
+        <w:tc>
+          <w:tcPr>
+            <w:tcW w:w="2065" w:type="dxa"/>
+            <w:vAlign w:val="center"/>
+          </w:tcPr>
+          <w:p>
+            <w:pPr>
+              <w:pStyle w:val="ListParagraph"/>
+              <w:ind w:left="0"/>
+            </w:pPr>
+            <w:r>
+              <w:t>Ghost</w:t>
+            </w:r>
+          </w:p>
+        </w:tc>
+      </w:tr>
+      <w:tr>
+        <w:tc>
+          <w:tcPr>
+            <w:tcW w:w="2120" w:type="dxa"/>
+            <w:vAlign w:val="center"/>
+          </w:tcPr>
+          <w:p>
+            <w:pPr>
+              <w:pStyle w:val="ListParagraph"/>
+              <w:ind w:left="0"/>
+            </w:pPr>
+            <w:r>
+              <w:t>50201</w:t>
+            </w:r>
+          </w:p>
+        </w:tc>
+        <w:tc>
+          <w:tcPr>
+            <w:tcW w:w="2176" w:type="dxa"/>
+            <w:vAlign w:val="center"/>
+          </w:tcPr>
+          <w:p>
+            <w:pPr>
+              <w:pStyle w:val="ListParagraph"/>
+              <w:ind w:left="0"/>
+            </w:pPr>
+          </w:p>
+        </w:tc>
+        <w:tc>
+          <w:tcPr>
+            <w:tcW w:w="2269" w:type="dxa"/>
+            <w:vAlign w:val="center"/>
+          </w:tcPr>
+          <w:p>
+            <w:pPr>
+              <w:pStyle w:val="ListParagraph"/>
+              <w:ind w:left="0"/>
+            </w:pPr>
+            <w:r>
+              <w:t>Ghost 2</w:t>
+            </w:r>
+          </w:p>
+        </w:tc>
+        <w:tc>
+          <w:tcPr>
+            <w:tcW w:w="2065" w:type="dxa"/>
+            <w:vAlign w:val="center"/>
+          </w:tcPr>
+          <w:p>
+            <w:pPr>
+              <w:pStyle w:val="ListParagraph"/>
+              <w:ind w:left="0"/>
+            </w:pPr>
+          </w:p>
+        </w:tc>
+      </w:tr>
+      <w:tr>
+        <w:tc>
+          <w:tcPr>
+            <w:tcW w:w="2120" w:type="dxa"/>
+            <w:vAlign w:val="center"/>
+          </w:tcPr>
+          <w:p>
+            <w:pPr>
+              <w:pStyle w:val="ListParagraph"/>
+              <w:ind w:left="0"/>
+            </w:pPr>
+            <w:r>
+              <w:t>50300</w:t>
+            </w:r>
+          </w:p>
+        </w:tc>
+        <w:tc>
+          <w:tcPr>
+            <w:tcW w:w="2176" w:type="dxa"/>
+            <w:vAlign w:val="center"/>
+          </w:tcPr>
+          <w:p>
+            <w:pPr>
+              <w:pStyle w:val="ListParagraph"/>
+              <w:ind w:left="0"/>
+            </w:pPr>
+            <w:r>
+              <w:t>5000</w:t>
+            </w:r>
+          </w:p>
+        </w:tc>
+        <w:tc>
+          <w:tcPr>
+            <w:tcW w:w="2269" w:type="dxa"/>
+            <w:vAlign w:val="center"/>
+          </w:tcPr>
+          <w:p>
+            <w:pPr>
+              <w:pStyle w:val="ListParagraph"/>
+              <w:ind w:left="0"/>
+            </w:pPr>
+            <w:r>
+              <w:t xml:space="preserve">Hunchback 1 </w:t>
+            </w:r>
+          </w:p>
+        </w:tc>
+        <w:tc>
+          <w:tcPr>
+            <w:tcW w:w="2065" w:type="dxa"/>
+            <w:vAlign w:val="center"/>
+          </w:tcPr>
+          <w:p>
+            <w:pPr>
+              <w:pStyle w:val="ListParagraph"/>
+              <w:ind w:left="0"/>
+            </w:pPr>
+            <w:r>
+              <w:t>Hunchback</w:t>
+            </w:r>
+          </w:p>
+        </w:tc>
+      </w:tr>
+      <w:tr>
+        <w:tc>
+          <w:tcPr>
+            <w:tcW w:w="2120" w:type="dxa"/>
+            <w:vAlign w:val="center"/>
+          </w:tcPr>
+          <w:p>
+            <w:pPr>
+              <w:pStyle w:val="ListParagraph"/>
+              <w:ind w:left="0"/>
+            </w:pPr>
+            <w:r>
+              <w:t>50301</w:t>
+            </w:r>
+          </w:p>
+        </w:tc>
+        <w:tc>
+          <w:tcPr>
+            <w:tcW w:w="2176" w:type="dxa"/>
+            <w:vAlign w:val="center"/>
+          </w:tcPr>
+          <w:p>
+            <w:pPr>
+              <w:pStyle w:val="ListParagraph"/>
+              <w:ind w:left="0"/>
+            </w:pPr>
+          </w:p>
+        </w:tc>
+        <w:tc>
+          <w:tcPr>
+            <w:tcW w:w="2269" w:type="dxa"/>
+            <w:vAlign w:val="center"/>
+          </w:tcPr>
+          <w:p>
+            <w:pPr>
+              <w:pStyle w:val="ListParagraph"/>
+              <w:ind w:left="0"/>
+            </w:pPr>
+            <w:r>
+              <w:t>Hunchback 2</w:t>
+            </w:r>
+          </w:p>
+        </w:tc>
+        <w:tc>
+          <w:tcPr>
+            <w:tcW w:w="2065" w:type="dxa"/>
+            <w:vAlign w:val="center"/>
+          </w:tcPr>
+          <w:p>
+            <w:pPr>
+              <w:pStyle w:val="ListParagraph"/>
+              <w:ind w:left="0"/>
+            </w:pPr>
+          </w:p>
+        </w:tc>
+      </w:tr>
+      <w:tr>
+        <w:tc>
+          <w:tcPr>
+            <w:tcW w:w="2120" w:type="dxa"/>
+            <w:vAlign w:val="center"/>
+          </w:tcPr>
+          <w:p>
+            <w:pPr>
+              <w:pStyle w:val="ListParagraph"/>
+              <w:ind w:left="0"/>
+            </w:pPr>
+            <w:r>
+              <w:t>50400</w:t>
+            </w:r>
+          </w:p>
+        </w:tc>
+        <w:tc>
+          <w:tcPr>
+            <w:tcW w:w="2176" w:type="dxa"/>
+            <w:vAlign w:val="center"/>
+          </w:tcPr>
+          <w:p>
+            <w:pPr>
+              <w:pStyle w:val="ListParagraph"/>
+              <w:ind w:left="0"/>
+            </w:pPr>
+            <w:r>
+              <w:t>5000</w:t>
+            </w:r>
+          </w:p>
+        </w:tc>
+        <w:tc>
+          <w:tcPr>
+            <w:tcW w:w="2269" w:type="dxa"/>
+            <w:vAlign w:val="center"/>
+          </w:tcPr>
+          <w:p>
+            <w:pPr>
+              <w:pStyle w:val="ListParagraph"/>
+              <w:ind w:left="0"/>
+            </w:pPr>
+            <w:r>
+              <w:t>White Skeleton 1</w:t>
+            </w:r>
+          </w:p>
+        </w:tc>
+        <w:tc>
+          <w:tcPr>
+            <w:tcW w:w="2065" w:type="dxa"/>
+            <w:vAlign w:val="center"/>
+          </w:tcPr>
+          <w:p>
+            <w:pPr>
+              <w:pStyle w:val="ListParagraph"/>
+              <w:ind w:left="0"/>
+            </w:pPr>
+            <w:r>
+              <w:t>White Skeleton</w:t>
+            </w:r>
+          </w:p>
+        </w:tc>
+      </w:tr>
+      <w:tr>
+        <w:tc>
+          <w:tcPr>
+            <w:tcW w:w="2120" w:type="dxa"/>
+            <w:vAlign w:val="center"/>
+          </w:tcPr>
+          <w:p>
+            <w:pPr>
+              <w:pStyle w:val="ListParagraph"/>
+              <w:ind w:left="0"/>
+            </w:pPr>
+            <w:r>
+              <w:t>50401</w:t>
+            </w:r>
+          </w:p>
+        </w:tc>
+        <w:tc>
+          <w:tcPr>
+            <w:tcW w:w="2176" w:type="dxa"/>
+            <w:vAlign w:val="center"/>
+          </w:tcPr>
+          <w:p>
+            <w:pPr>
+              <w:pStyle w:val="ListParagraph"/>
+              <w:ind w:left="0"/>
+            </w:pPr>
+          </w:p>
+        </w:tc>
+        <w:tc>
+          <w:tcPr>
+            <w:tcW w:w="2269" w:type="dxa"/>
+            <w:vAlign w:val="center"/>
+          </w:tcPr>
+          <w:p>
+            <w:pPr>
+              <w:pStyle w:val="ListParagraph"/>
+              <w:ind w:left="0"/>
+            </w:pPr>
+            <w:r>
+              <w:t>White Skeleton 2</w:t>
+            </w:r>
+          </w:p>
+        </w:tc>
+        <w:tc>
+          <w:tcPr>
+            <w:tcW w:w="2065" w:type="dxa"/>
+            <w:vAlign w:val="center"/>
+          </w:tcPr>
+          <w:p>
+            <w:pPr>
+              <w:pStyle w:val="ListParagraph"/>
+              <w:ind w:left="0"/>
+            </w:pPr>
+          </w:p>
+        </w:tc>
+      </w:tr>
+      <w:tr>
+        <w:tc>
+          <w:tcPr>
+            <w:tcW w:w="2120" w:type="dxa"/>
+            <w:vAlign w:val="center"/>
+          </w:tcPr>
+          <w:p>
+            <w:pPr>
+              <w:pStyle w:val="ListParagraph"/>
+              <w:ind w:left="0"/>
+            </w:pPr>
+            <w:r>
+              <w:t>50500</w:t>
+            </w:r>
+          </w:p>
+        </w:tc>
+        <w:tc>
+          <w:tcPr>
+            <w:tcW w:w="2176" w:type="dxa"/>
+            <w:vAlign w:val="center"/>
+          </w:tcPr>
+          <w:p>
+            <w:pPr>
+              <w:pStyle w:val="ListParagraph"/>
+              <w:ind w:left="0"/>
+            </w:pPr>
+            <w:r>
+              <w:t>5000</w:t>
+            </w:r>
+          </w:p>
+        </w:tc>
+        <w:tc>
+          <w:tcPr>
+            <w:tcW w:w="2269" w:type="dxa"/>
+            <w:vAlign w:val="center"/>
+          </w:tcPr>
+          <w:p>
+            <w:pPr>
+              <w:pStyle w:val="ListParagraph"/>
+              <w:ind w:left="0"/>
+            </w:pPr>
+            <w:r>
+              <w:t>Zombie 1</w:t>
+            </w:r>
+          </w:p>
+        </w:tc>
+        <w:tc>
+          <w:tcPr>
+            <w:tcW w:w="2065" w:type="dxa"/>
+            <w:vAlign w:val="center"/>
+          </w:tcPr>
+          <w:p>
+            <w:pPr>
+              <w:pStyle w:val="ListParagraph"/>
+              <w:ind w:left="0"/>
+            </w:pPr>
+            <w:r>
+              <w:t>Zombie</w:t>
+            </w:r>
+          </w:p>
+        </w:tc>
+      </w:tr>
+      <w:tr>
+        <w:tc>
+          <w:tcPr>
+            <w:tcW w:w="2120" w:type="dxa"/>
+            <w:vAlign w:val="center"/>
+          </w:tcPr>
+          <w:p>
+            <w:pPr>
+              <w:pStyle w:val="ListParagraph"/>
+              <w:ind w:left="0"/>
+            </w:pPr>
+            <w:r>
+              <w:t>50501</w:t>
+            </w:r>
+          </w:p>
+        </w:tc>
+        <w:tc>
+          <w:tcPr>
+            <w:tcW w:w="2176" w:type="dxa"/>
+            <w:vAlign w:val="center"/>
+          </w:tcPr>
+          <w:p>
+            <w:pPr>
+              <w:pStyle w:val="ListParagraph"/>
+              <w:ind w:left="0"/>
+            </w:pPr>
+          </w:p>
+        </w:tc>
+        <w:tc>
+          <w:tcPr>
+            <w:tcW w:w="2269" w:type="dxa"/>
+            <w:vAlign w:val="center"/>
+          </w:tcPr>
+          <w:p>
+            <w:pPr>
+              <w:pStyle w:val="ListParagraph"/>
+              <w:ind w:left="0"/>
+            </w:pPr>
+            <w:r>
+              <w:t>Zombie 2</w:t>
+            </w:r>
           </w:p>
         </w:tc>
         <w:tc>
@@ -6153,7 +7221,7 @@
       <w:tblPr>
         <w:tblStyle w:val="TableGrid"/>
         <w:tblW w:w="8630" w:type="dxa"/>
-        <w:tblInd w:w="1080" w:type="dxa"/>
+        <w:tblInd w:w="445" w:type="dxa"/>
         <w:tblLook w:val="04A0" w:firstRow="1" w:lastRow="0" w:firstColumn="1" w:lastColumn="0" w:noHBand="0" w:noVBand="1"/>
       </w:tblPr>
       <w:tblGrid>
@@ -6226,6 +7294,9 @@
           <w:p>
             <w:pPr>
               <w:pStyle w:val="ListParagraph"/>
+              <w:tabs>
+                <w:tab w:val="left" w:pos="1344"/>
+              </w:tabs>
               <w:ind w:left="0"/>
               <w:rPr>
                 <w:color w:val="FFFFFF" w:themeColor="background1"/>
@@ -10181,15 +11252,16 @@
         <w:tc>
           <w:tcPr>
             <w:tcW w:w="2154" w:type="dxa"/>
-            <w:vAlign w:val="center"/>
-          </w:tcPr>
-          <w:p>
-            <w:pPr>
-              <w:pStyle w:val="ListParagraph"/>
-              <w:ind w:left="0"/>
-            </w:pPr>
-            <w:r>
-              <w:t>40000</w:t>
+            <w:vMerge w:val="restart"/>
+            <w:vAlign w:val="center"/>
+          </w:tcPr>
+          <w:p>
+            <w:pPr>
+              <w:pStyle w:val="ListParagraph"/>
+              <w:ind w:left="0"/>
+            </w:pPr>
+            <w:r>
+              <w:t>31300</w:t>
             </w:r>
           </w:p>
         </w:tc>
@@ -10204,22 +11276,195 @@
               <w:ind w:left="0"/>
             </w:pPr>
             <w:r>
-              <w:t>40000</w:t>
+              <w:t>31000</w:t>
             </w:r>
           </w:p>
         </w:tc>
         <w:tc>
           <w:tcPr>
             <w:tcW w:w="2162" w:type="dxa"/>
-            <w:vAlign w:val="center"/>
-          </w:tcPr>
-          <w:p>
-            <w:pPr>
-              <w:pStyle w:val="ListParagraph"/>
-              <w:ind w:left="0"/>
-            </w:pPr>
-            <w:r>
-              <w:t>Hit Effect</w:t>
+            <w:vMerge w:val="restart"/>
+            <w:vAlign w:val="center"/>
+          </w:tcPr>
+          <w:p>
+            <w:pPr>
+              <w:pStyle w:val="ListParagraph"/>
+              <w:ind w:left="0"/>
+            </w:pPr>
+            <w:r>
+              <w:t>Money 1000</w:t>
+            </w:r>
+          </w:p>
+        </w:tc>
+        <w:tc>
+          <w:tcPr>
+            <w:tcW w:w="2159" w:type="dxa"/>
+            <w:vMerge/>
+            <w:vAlign w:val="center"/>
+          </w:tcPr>
+          <w:p>
+            <w:pPr>
+              <w:pStyle w:val="ListParagraph"/>
+              <w:ind w:left="0"/>
+            </w:pPr>
+          </w:p>
+        </w:tc>
+      </w:tr>
+      <w:tr>
+        <w:tc>
+          <w:tcPr>
+            <w:tcW w:w="2154" w:type="dxa"/>
+            <w:vMerge/>
+            <w:vAlign w:val="center"/>
+          </w:tcPr>
+          <w:p>
+            <w:pPr>
+              <w:pStyle w:val="ListParagraph"/>
+              <w:ind w:left="0"/>
+            </w:pPr>
+          </w:p>
+        </w:tc>
+        <w:tc>
+          <w:tcPr>
+            <w:tcW w:w="2155" w:type="dxa"/>
+            <w:vAlign w:val="center"/>
+          </w:tcPr>
+          <w:p>
+            <w:pPr>
+              <w:pStyle w:val="ListParagraph"/>
+              <w:ind w:left="0"/>
+            </w:pPr>
+            <w:r>
+              <w:t>31100</w:t>
+            </w:r>
+          </w:p>
+        </w:tc>
+        <w:tc>
+          <w:tcPr>
+            <w:tcW w:w="2162" w:type="dxa"/>
+            <w:vMerge/>
+            <w:vAlign w:val="center"/>
+          </w:tcPr>
+          <w:p>
+            <w:pPr>
+              <w:pStyle w:val="ListParagraph"/>
+              <w:ind w:left="0"/>
+            </w:pPr>
+          </w:p>
+        </w:tc>
+        <w:tc>
+          <w:tcPr>
+            <w:tcW w:w="2159" w:type="dxa"/>
+            <w:vMerge/>
+            <w:vAlign w:val="center"/>
+          </w:tcPr>
+          <w:p>
+            <w:pPr>
+              <w:pStyle w:val="ListParagraph"/>
+              <w:ind w:left="0"/>
+            </w:pPr>
+          </w:p>
+        </w:tc>
+      </w:tr>
+      <w:tr>
+        <w:tc>
+          <w:tcPr>
+            <w:tcW w:w="2154" w:type="dxa"/>
+            <w:vMerge/>
+            <w:vAlign w:val="center"/>
+          </w:tcPr>
+          <w:p>
+            <w:pPr>
+              <w:pStyle w:val="ListParagraph"/>
+              <w:ind w:left="0"/>
+            </w:pPr>
+          </w:p>
+        </w:tc>
+        <w:tc>
+          <w:tcPr>
+            <w:tcW w:w="2155" w:type="dxa"/>
+            <w:vAlign w:val="center"/>
+          </w:tcPr>
+          <w:p>
+            <w:pPr>
+              <w:pStyle w:val="ListParagraph"/>
+              <w:ind w:left="0"/>
+            </w:pPr>
+            <w:r>
+              <w:t>31200</w:t>
+            </w:r>
+          </w:p>
+        </w:tc>
+        <w:tc>
+          <w:tcPr>
+            <w:tcW w:w="2162" w:type="dxa"/>
+            <w:vMerge/>
+            <w:vAlign w:val="center"/>
+          </w:tcPr>
+          <w:p>
+            <w:pPr>
+              <w:pStyle w:val="ListParagraph"/>
+              <w:ind w:left="0"/>
+            </w:pPr>
+          </w:p>
+        </w:tc>
+        <w:tc>
+          <w:tcPr>
+            <w:tcW w:w="2159" w:type="dxa"/>
+            <w:vMerge/>
+            <w:vAlign w:val="center"/>
+          </w:tcPr>
+          <w:p>
+            <w:pPr>
+              <w:pStyle w:val="ListParagraph"/>
+              <w:ind w:left="0"/>
+            </w:pPr>
+          </w:p>
+        </w:tc>
+      </w:tr>
+      <w:tr>
+        <w:tc>
+          <w:tcPr>
+            <w:tcW w:w="2154" w:type="dxa"/>
+            <w:vAlign w:val="center"/>
+          </w:tcPr>
+          <w:p>
+            <w:pPr>
+              <w:pStyle w:val="ListParagraph"/>
+              <w:ind w:left="0"/>
+            </w:pPr>
+            <w:r>
+              <w:t>31400</w:t>
+            </w:r>
+          </w:p>
+        </w:tc>
+        <w:tc>
+          <w:tcPr>
+            <w:tcW w:w="2155" w:type="dxa"/>
+            <w:vAlign w:val="center"/>
+          </w:tcPr>
+          <w:p>
+            <w:pPr>
+              <w:pStyle w:val="ListParagraph"/>
+              <w:ind w:left="0"/>
+            </w:pPr>
+            <w:r>
+              <w:t>31300</w:t>
+            </w:r>
+          </w:p>
+        </w:tc>
+        <w:tc>
+          <w:tcPr>
+            <w:tcW w:w="2162" w:type="dxa"/>
+            <w:vAlign w:val="center"/>
+          </w:tcPr>
+          <w:p>
+            <w:pPr>
+              <w:pStyle w:val="ListParagraph"/>
+              <w:ind w:left="0"/>
+            </w:pPr>
+            <w:r>
+              <w:t>Breakable block s2</w:t>
             </w:r>
           </w:p>
         </w:tc>
@@ -10235,6 +11480,251 @@
               <w:ind w:left="0"/>
             </w:pPr>
             <w:r>
+              <w:t>Breakable block</w:t>
+            </w:r>
+          </w:p>
+        </w:tc>
+      </w:tr>
+      <w:tr>
+        <w:tc>
+          <w:tcPr>
+            <w:tcW w:w="2154" w:type="dxa"/>
+            <w:vAlign w:val="center"/>
+          </w:tcPr>
+          <w:p>
+            <w:pPr>
+              <w:pStyle w:val="ListParagraph"/>
+              <w:ind w:left="0"/>
+            </w:pPr>
+            <w:r>
+              <w:t>31500</w:t>
+            </w:r>
+          </w:p>
+        </w:tc>
+        <w:tc>
+          <w:tcPr>
+            <w:tcW w:w="2155" w:type="dxa"/>
+            <w:vAlign w:val="center"/>
+          </w:tcPr>
+          <w:p>
+            <w:pPr>
+              <w:pStyle w:val="ListParagraph"/>
+              <w:ind w:left="0"/>
+            </w:pPr>
+            <w:r>
+              <w:t>31400</w:t>
+            </w:r>
+          </w:p>
+        </w:tc>
+        <w:tc>
+          <w:tcPr>
+            <w:tcW w:w="2162" w:type="dxa"/>
+            <w:vAlign w:val="center"/>
+          </w:tcPr>
+          <w:p>
+            <w:pPr>
+              <w:pStyle w:val="ListParagraph"/>
+              <w:ind w:left="0"/>
+            </w:pPr>
+            <w:r>
+              <w:t>Breakable block s3</w:t>
+            </w:r>
+          </w:p>
+        </w:tc>
+        <w:tc>
+          <w:tcPr>
+            <w:tcW w:w="2159" w:type="dxa"/>
+            <w:vMerge/>
+            <w:vAlign w:val="center"/>
+          </w:tcPr>
+          <w:p>
+            <w:pPr>
+              <w:pStyle w:val="ListParagraph"/>
+              <w:ind w:left="0"/>
+            </w:pPr>
+          </w:p>
+        </w:tc>
+      </w:tr>
+      <w:tr>
+        <w:tc>
+          <w:tcPr>
+            <w:tcW w:w="2154" w:type="dxa"/>
+            <w:vAlign w:val="center"/>
+          </w:tcPr>
+          <w:p>
+            <w:pPr>
+              <w:pStyle w:val="ListParagraph"/>
+              <w:ind w:left="0"/>
+            </w:pPr>
+            <w:r>
+              <w:t>31600</w:t>
+            </w:r>
+          </w:p>
+        </w:tc>
+        <w:tc>
+          <w:tcPr>
+            <w:tcW w:w="2155" w:type="dxa"/>
+            <w:vAlign w:val="center"/>
+          </w:tcPr>
+          <w:p>
+            <w:pPr>
+              <w:pStyle w:val="ListParagraph"/>
+              <w:ind w:left="0"/>
+            </w:pPr>
+            <w:r>
+              <w:t>31500</w:t>
+            </w:r>
+          </w:p>
+        </w:tc>
+        <w:tc>
+          <w:tcPr>
+            <w:tcW w:w="2162" w:type="dxa"/>
+            <w:vAlign w:val="center"/>
+          </w:tcPr>
+          <w:p>
+            <w:pPr>
+              <w:pStyle w:val="ListParagraph"/>
+              <w:ind w:left="0"/>
+            </w:pPr>
+            <w:r>
+              <w:t>Breakable block s4</w:t>
+            </w:r>
+          </w:p>
+        </w:tc>
+        <w:tc>
+          <w:tcPr>
+            <w:tcW w:w="2159" w:type="dxa"/>
+            <w:vMerge/>
+            <w:vAlign w:val="center"/>
+          </w:tcPr>
+          <w:p>
+            <w:pPr>
+              <w:pStyle w:val="ListParagraph"/>
+              <w:ind w:left="0"/>
+            </w:pPr>
+          </w:p>
+        </w:tc>
+      </w:tr>
+      <w:tr>
+        <w:tc>
+          <w:tcPr>
+            <w:tcW w:w="2154" w:type="dxa"/>
+            <w:vAlign w:val="center"/>
+          </w:tcPr>
+          <w:p>
+            <w:pPr>
+              <w:pStyle w:val="ListParagraph"/>
+              <w:ind w:left="0"/>
+            </w:pPr>
+            <w:r>
+              <w:t>31700</w:t>
+            </w:r>
+          </w:p>
+        </w:tc>
+        <w:tc>
+          <w:tcPr>
+            <w:tcW w:w="2155" w:type="dxa"/>
+            <w:vAlign w:val="center"/>
+          </w:tcPr>
+          <w:p>
+            <w:pPr>
+              <w:pStyle w:val="ListParagraph"/>
+              <w:ind w:left="0"/>
+            </w:pPr>
+            <w:r>
+              <w:t>31600</w:t>
+            </w:r>
+          </w:p>
+        </w:tc>
+        <w:tc>
+          <w:tcPr>
+            <w:tcW w:w="2162" w:type="dxa"/>
+            <w:vAlign w:val="center"/>
+          </w:tcPr>
+          <w:p>
+            <w:pPr>
+              <w:pStyle w:val="ListParagraph"/>
+              <w:ind w:left="0"/>
+            </w:pPr>
+            <w:r>
+              <w:t>Moving block</w:t>
+            </w:r>
+          </w:p>
+        </w:tc>
+        <w:tc>
+          <w:tcPr>
+            <w:tcW w:w="2159" w:type="dxa"/>
+            <w:vAlign w:val="center"/>
+          </w:tcPr>
+          <w:p>
+            <w:pPr>
+              <w:pStyle w:val="ListParagraph"/>
+              <w:ind w:left="0"/>
+            </w:pPr>
+            <w:r>
+              <w:t>Moving block</w:t>
+            </w:r>
+          </w:p>
+        </w:tc>
+      </w:tr>
+      <w:tr>
+        <w:tc>
+          <w:tcPr>
+            <w:tcW w:w="2154" w:type="dxa"/>
+            <w:vAlign w:val="center"/>
+          </w:tcPr>
+          <w:p>
+            <w:pPr>
+              <w:pStyle w:val="ListParagraph"/>
+              <w:ind w:left="0"/>
+            </w:pPr>
+            <w:r>
+              <w:t>40000</w:t>
+            </w:r>
+          </w:p>
+        </w:tc>
+        <w:tc>
+          <w:tcPr>
+            <w:tcW w:w="2155" w:type="dxa"/>
+            <w:vAlign w:val="center"/>
+          </w:tcPr>
+          <w:p>
+            <w:pPr>
+              <w:pStyle w:val="ListParagraph"/>
+              <w:ind w:left="0"/>
+            </w:pPr>
+            <w:r>
+              <w:t>40000</w:t>
+            </w:r>
+          </w:p>
+        </w:tc>
+        <w:tc>
+          <w:tcPr>
+            <w:tcW w:w="2162" w:type="dxa"/>
+            <w:vAlign w:val="center"/>
+          </w:tcPr>
+          <w:p>
+            <w:pPr>
+              <w:pStyle w:val="ListParagraph"/>
+              <w:ind w:left="0"/>
+            </w:pPr>
+            <w:r>
+              <w:t>Hit Effect</w:t>
+            </w:r>
+          </w:p>
+        </w:tc>
+        <w:tc>
+          <w:tcPr>
+            <w:tcW w:w="2159" w:type="dxa"/>
+            <w:vMerge w:val="restart"/>
+            <w:vAlign w:val="center"/>
+          </w:tcPr>
+          <w:p>
+            <w:pPr>
+              <w:pStyle w:val="ListParagraph"/>
+              <w:ind w:left="0"/>
+            </w:pPr>
+            <w:r>
               <w:t>Effect</w:t>
             </w:r>
           </w:p>
@@ -10738,6 +12228,536 @@
             </w:pPr>
             <w:r>
               <w:t>40502</w:t>
+            </w:r>
+          </w:p>
+        </w:tc>
+        <w:tc>
+          <w:tcPr>
+            <w:tcW w:w="2162" w:type="dxa"/>
+            <w:vMerge/>
+            <w:vAlign w:val="center"/>
+          </w:tcPr>
+          <w:p>
+            <w:pPr>
+              <w:pStyle w:val="ListParagraph"/>
+              <w:ind w:left="0"/>
+            </w:pPr>
+          </w:p>
+        </w:tc>
+        <w:tc>
+          <w:tcPr>
+            <w:tcW w:w="2159" w:type="dxa"/>
+            <w:vMerge/>
+            <w:vAlign w:val="center"/>
+          </w:tcPr>
+          <w:p>
+            <w:pPr>
+              <w:pStyle w:val="ListParagraph"/>
+              <w:ind w:left="0"/>
+            </w:pPr>
+          </w:p>
+        </w:tc>
+      </w:tr>
+      <w:tr>
+        <w:tc>
+          <w:tcPr>
+            <w:tcW w:w="2154" w:type="dxa"/>
+            <w:vAlign w:val="center"/>
+          </w:tcPr>
+          <w:p>
+            <w:pPr>
+              <w:pStyle w:val="ListParagraph"/>
+              <w:ind w:left="0"/>
+            </w:pPr>
+            <w:r>
+              <w:t>50000</w:t>
+            </w:r>
+          </w:p>
+        </w:tc>
+        <w:tc>
+          <w:tcPr>
+            <w:tcW w:w="2155" w:type="dxa"/>
+            <w:vAlign w:val="center"/>
+          </w:tcPr>
+          <w:p>
+            <w:pPr>
+              <w:pStyle w:val="ListParagraph"/>
+              <w:ind w:left="0"/>
+            </w:pPr>
+            <w:r>
+              <w:t>50000</w:t>
+            </w:r>
+          </w:p>
+        </w:tc>
+        <w:tc>
+          <w:tcPr>
+            <w:tcW w:w="2162" w:type="dxa"/>
+            <w:vAlign w:val="center"/>
+          </w:tcPr>
+          <w:p>
+            <w:pPr>
+              <w:pStyle w:val="ListParagraph"/>
+              <w:ind w:left="0"/>
+            </w:pPr>
+            <w:r>
+              <w:t>Bat Hanging</w:t>
+            </w:r>
+          </w:p>
+        </w:tc>
+        <w:tc>
+          <w:tcPr>
+            <w:tcW w:w="2159" w:type="dxa"/>
+            <w:vMerge w:val="restart"/>
+            <w:vAlign w:val="center"/>
+          </w:tcPr>
+          <w:p>
+            <w:pPr>
+              <w:pStyle w:val="ListParagraph"/>
+              <w:ind w:left="0"/>
+            </w:pPr>
+            <w:r>
+              <w:t>Vampire Bat</w:t>
+            </w:r>
+          </w:p>
+        </w:tc>
+      </w:tr>
+      <w:tr>
+        <w:tc>
+          <w:tcPr>
+            <w:tcW w:w="2154" w:type="dxa"/>
+            <w:vMerge w:val="restart"/>
+            <w:vAlign w:val="center"/>
+          </w:tcPr>
+          <w:p>
+            <w:pPr>
+              <w:pStyle w:val="ListParagraph"/>
+              <w:ind w:left="0"/>
+            </w:pPr>
+            <w:r>
+              <w:t>50001</w:t>
+            </w:r>
+          </w:p>
+        </w:tc>
+        <w:tc>
+          <w:tcPr>
+            <w:tcW w:w="2155" w:type="dxa"/>
+            <w:vAlign w:val="center"/>
+          </w:tcPr>
+          <w:p>
+            <w:pPr>
+              <w:pStyle w:val="ListParagraph"/>
+              <w:ind w:left="0"/>
+            </w:pPr>
+            <w:r>
+              <w:t>50001</w:t>
+            </w:r>
+          </w:p>
+        </w:tc>
+        <w:tc>
+          <w:tcPr>
+            <w:tcW w:w="2162" w:type="dxa"/>
+            <w:vMerge w:val="restart"/>
+            <w:vAlign w:val="center"/>
+          </w:tcPr>
+          <w:p>
+            <w:pPr>
+              <w:pStyle w:val="ListParagraph"/>
+              <w:ind w:left="0"/>
+            </w:pPr>
+            <w:r>
+              <w:t>Bat Flying</w:t>
+            </w:r>
+          </w:p>
+        </w:tc>
+        <w:tc>
+          <w:tcPr>
+            <w:tcW w:w="2159" w:type="dxa"/>
+            <w:vMerge/>
+            <w:vAlign w:val="center"/>
+          </w:tcPr>
+          <w:p>
+            <w:pPr>
+              <w:pStyle w:val="ListParagraph"/>
+              <w:ind w:left="0"/>
+            </w:pPr>
+          </w:p>
+        </w:tc>
+      </w:tr>
+      <w:tr>
+        <w:tc>
+          <w:tcPr>
+            <w:tcW w:w="2154" w:type="dxa"/>
+            <w:vMerge/>
+            <w:vAlign w:val="center"/>
+          </w:tcPr>
+          <w:p>
+            <w:pPr>
+              <w:pStyle w:val="ListParagraph"/>
+              <w:ind w:left="0"/>
+            </w:pPr>
+          </w:p>
+        </w:tc>
+        <w:tc>
+          <w:tcPr>
+            <w:tcW w:w="2155" w:type="dxa"/>
+            <w:vAlign w:val="center"/>
+          </w:tcPr>
+          <w:p>
+            <w:pPr>
+              <w:pStyle w:val="ListParagraph"/>
+              <w:ind w:left="0"/>
+            </w:pPr>
+            <w:r>
+              <w:t>50002</w:t>
+            </w:r>
+          </w:p>
+        </w:tc>
+        <w:tc>
+          <w:tcPr>
+            <w:tcW w:w="2162" w:type="dxa"/>
+            <w:vMerge/>
+            <w:vAlign w:val="center"/>
+          </w:tcPr>
+          <w:p>
+            <w:pPr>
+              <w:pStyle w:val="ListParagraph"/>
+              <w:ind w:left="0"/>
+            </w:pPr>
+          </w:p>
+        </w:tc>
+        <w:tc>
+          <w:tcPr>
+            <w:tcW w:w="2159" w:type="dxa"/>
+            <w:vMerge/>
+            <w:vAlign w:val="center"/>
+          </w:tcPr>
+          <w:p>
+            <w:pPr>
+              <w:pStyle w:val="ListParagraph"/>
+              <w:ind w:left="0"/>
+            </w:pPr>
+          </w:p>
+        </w:tc>
+      </w:tr>
+      <w:tr>
+        <w:tc>
+          <w:tcPr>
+            <w:tcW w:w="2154" w:type="dxa"/>
+            <w:vMerge/>
+            <w:vAlign w:val="center"/>
+          </w:tcPr>
+          <w:p>
+            <w:pPr>
+              <w:pStyle w:val="ListParagraph"/>
+              <w:ind w:left="0"/>
+            </w:pPr>
+          </w:p>
+        </w:tc>
+        <w:tc>
+          <w:tcPr>
+            <w:tcW w:w="2155" w:type="dxa"/>
+            <w:vAlign w:val="center"/>
+          </w:tcPr>
+          <w:p>
+            <w:pPr>
+              <w:pStyle w:val="ListParagraph"/>
+              <w:ind w:left="0"/>
+            </w:pPr>
+            <w:r>
+              <w:t>50003</w:t>
+            </w:r>
+          </w:p>
+        </w:tc>
+        <w:tc>
+          <w:tcPr>
+            <w:tcW w:w="2162" w:type="dxa"/>
+            <w:vMerge/>
+            <w:vAlign w:val="center"/>
+          </w:tcPr>
+          <w:p>
+            <w:pPr>
+              <w:pStyle w:val="ListParagraph"/>
+              <w:ind w:left="0"/>
+            </w:pPr>
+          </w:p>
+        </w:tc>
+        <w:tc>
+          <w:tcPr>
+            <w:tcW w:w="2159" w:type="dxa"/>
+            <w:vMerge/>
+            <w:vAlign w:val="center"/>
+          </w:tcPr>
+          <w:p>
+            <w:pPr>
+              <w:pStyle w:val="ListParagraph"/>
+              <w:ind w:left="0"/>
+            </w:pPr>
+          </w:p>
+        </w:tc>
+      </w:tr>
+      <w:tr>
+        <w:tc>
+          <w:tcPr>
+            <w:tcW w:w="2154" w:type="dxa"/>
+            <w:vAlign w:val="center"/>
+          </w:tcPr>
+          <w:p>
+            <w:pPr>
+              <w:pStyle w:val="ListParagraph"/>
+              <w:ind w:left="0"/>
+            </w:pPr>
+            <w:r>
+              <w:t>50100</w:t>
+            </w:r>
+          </w:p>
+        </w:tc>
+        <w:tc>
+          <w:tcPr>
+            <w:tcW w:w="2155" w:type="dxa"/>
+            <w:vAlign w:val="center"/>
+          </w:tcPr>
+          <w:p>
+            <w:pPr>
+              <w:pStyle w:val="ListParagraph"/>
+              <w:ind w:left="0"/>
+            </w:pPr>
+            <w:r>
+              <w:t>50100</w:t>
+            </w:r>
+          </w:p>
+        </w:tc>
+        <w:tc>
+          <w:tcPr>
+            <w:tcW w:w="2162" w:type="dxa"/>
+            <w:vAlign w:val="center"/>
+          </w:tcPr>
+          <w:p>
+            <w:pPr>
+              <w:pStyle w:val="ListParagraph"/>
+              <w:ind w:left="0"/>
+            </w:pPr>
+            <w:r>
+              <w:t>Black Knight Idle</w:t>
+            </w:r>
+          </w:p>
+        </w:tc>
+        <w:tc>
+          <w:tcPr>
+            <w:tcW w:w="2159" w:type="dxa"/>
+            <w:vMerge w:val="restart"/>
+            <w:vAlign w:val="center"/>
+          </w:tcPr>
+          <w:p>
+            <w:pPr>
+              <w:pStyle w:val="ListParagraph"/>
+              <w:ind w:left="0"/>
+            </w:pPr>
+            <w:r>
+              <w:t>Black Knight</w:t>
+            </w:r>
+          </w:p>
+        </w:tc>
+      </w:tr>
+      <w:tr>
+        <w:tc>
+          <w:tcPr>
+            <w:tcW w:w="2154" w:type="dxa"/>
+            <w:vMerge w:val="restart"/>
+            <w:vAlign w:val="center"/>
+          </w:tcPr>
+          <w:p>
+            <w:pPr>
+              <w:pStyle w:val="ListParagraph"/>
+              <w:ind w:left="0"/>
+            </w:pPr>
+            <w:r>
+              <w:t>50101</w:t>
+            </w:r>
+          </w:p>
+        </w:tc>
+        <w:tc>
+          <w:tcPr>
+            <w:tcW w:w="2155" w:type="dxa"/>
+            <w:vAlign w:val="center"/>
+          </w:tcPr>
+          <w:p>
+            <w:pPr>
+              <w:pStyle w:val="ListParagraph"/>
+              <w:ind w:left="0"/>
+            </w:pPr>
+            <w:r>
+              <w:t>50100</w:t>
+            </w:r>
+          </w:p>
+        </w:tc>
+        <w:tc>
+          <w:tcPr>
+            <w:tcW w:w="2162" w:type="dxa"/>
+            <w:vMerge w:val="restart"/>
+            <w:vAlign w:val="center"/>
+          </w:tcPr>
+          <w:p>
+            <w:pPr>
+              <w:pStyle w:val="ListParagraph"/>
+              <w:ind w:left="0"/>
+            </w:pPr>
+            <w:r>
+              <w:t>Black Knight move</w:t>
+            </w:r>
+          </w:p>
+        </w:tc>
+        <w:tc>
+          <w:tcPr>
+            <w:tcW w:w="2159" w:type="dxa"/>
+            <w:vMerge/>
+            <w:vAlign w:val="center"/>
+          </w:tcPr>
+          <w:p>
+            <w:pPr>
+              <w:pStyle w:val="ListParagraph"/>
+              <w:ind w:left="0"/>
+            </w:pPr>
+          </w:p>
+        </w:tc>
+      </w:tr>
+      <w:tr>
+        <w:tc>
+          <w:tcPr>
+            <w:tcW w:w="2154" w:type="dxa"/>
+            <w:vMerge/>
+            <w:vAlign w:val="center"/>
+          </w:tcPr>
+          <w:p>
+            <w:pPr>
+              <w:pStyle w:val="ListParagraph"/>
+              <w:ind w:left="0"/>
+            </w:pPr>
+          </w:p>
+        </w:tc>
+        <w:tc>
+          <w:tcPr>
+            <w:tcW w:w="2155" w:type="dxa"/>
+            <w:vAlign w:val="center"/>
+          </w:tcPr>
+          <w:p>
+            <w:pPr>
+              <w:pStyle w:val="ListParagraph"/>
+              <w:ind w:left="0"/>
+            </w:pPr>
+            <w:r>
+              <w:t>50101</w:t>
+            </w:r>
+          </w:p>
+        </w:tc>
+        <w:tc>
+          <w:tcPr>
+            <w:tcW w:w="2162" w:type="dxa"/>
+            <w:vMerge/>
+            <w:vAlign w:val="center"/>
+          </w:tcPr>
+          <w:p>
+            <w:pPr>
+              <w:pStyle w:val="ListParagraph"/>
+              <w:ind w:left="0"/>
+            </w:pPr>
+          </w:p>
+        </w:tc>
+        <w:tc>
+          <w:tcPr>
+            <w:tcW w:w="2159" w:type="dxa"/>
+            <w:vMerge/>
+            <w:vAlign w:val="center"/>
+          </w:tcPr>
+          <w:p>
+            <w:pPr>
+              <w:pStyle w:val="ListParagraph"/>
+              <w:ind w:left="0"/>
+            </w:pPr>
+          </w:p>
+        </w:tc>
+      </w:tr>
+      <w:tr>
+        <w:tc>
+          <w:tcPr>
+            <w:tcW w:w="2154" w:type="dxa"/>
+            <w:vMerge/>
+            <w:vAlign w:val="center"/>
+          </w:tcPr>
+          <w:p>
+            <w:pPr>
+              <w:pStyle w:val="ListParagraph"/>
+              <w:ind w:left="0"/>
+            </w:pPr>
+          </w:p>
+        </w:tc>
+        <w:tc>
+          <w:tcPr>
+            <w:tcW w:w="2155" w:type="dxa"/>
+            <w:vAlign w:val="center"/>
+          </w:tcPr>
+          <w:p>
+            <w:pPr>
+              <w:pStyle w:val="ListParagraph"/>
+              <w:ind w:left="0"/>
+            </w:pPr>
+            <w:r>
+              <w:t>50102</w:t>
+            </w:r>
+          </w:p>
+        </w:tc>
+        <w:tc>
+          <w:tcPr>
+            <w:tcW w:w="2162" w:type="dxa"/>
+            <w:vMerge/>
+            <w:vAlign w:val="center"/>
+          </w:tcPr>
+          <w:p>
+            <w:pPr>
+              <w:pStyle w:val="ListParagraph"/>
+              <w:ind w:left="0"/>
+            </w:pPr>
+          </w:p>
+        </w:tc>
+        <w:tc>
+          <w:tcPr>
+            <w:tcW w:w="2159" w:type="dxa"/>
+            <w:vMerge/>
+            <w:vAlign w:val="center"/>
+          </w:tcPr>
+          <w:p>
+            <w:pPr>
+              <w:pStyle w:val="ListParagraph"/>
+              <w:ind w:left="0"/>
+            </w:pPr>
+          </w:p>
+        </w:tc>
+      </w:tr>
+      <w:tr>
+        <w:tc>
+          <w:tcPr>
+            <w:tcW w:w="2154" w:type="dxa"/>
+            <w:vMerge/>
+            <w:vAlign w:val="center"/>
+          </w:tcPr>
+          <w:p>
+            <w:pPr>
+              <w:pStyle w:val="ListParagraph"/>
+              <w:ind w:left="0"/>
+            </w:pPr>
+          </w:p>
+        </w:tc>
+        <w:tc>
+          <w:tcPr>
+            <w:tcW w:w="2155" w:type="dxa"/>
+            <w:vAlign w:val="center"/>
+          </w:tcPr>
+          <w:p>
+            <w:pPr>
+              <w:pStyle w:val="ListParagraph"/>
+              <w:ind w:left="0"/>
+            </w:pPr>
+            <w:r>
+              <w:t>50101</w:t>
             </w:r>
           </w:p>
         </w:tc>
@@ -10973,7 +12993,7 @@
       <w:tblPr>
         <w:tblStyle w:val="TableGrid"/>
         <w:tblW w:w="8815" w:type="dxa"/>
-        <w:tblInd w:w="1080" w:type="dxa"/>
+        <w:tblInd w:w="445" w:type="dxa"/>
         <w:tblLook w:val="04A0" w:firstRow="1" w:lastRow="0" w:firstColumn="1" w:lastColumn="0" w:noHBand="0" w:noVBand="1"/>
       </w:tblPr>
       <w:tblGrid>
@@ -11663,6 +13683,228 @@
               <w:ind w:left="0"/>
             </w:pPr>
             <w:r>
+              <w:t>313</w:t>
+            </w:r>
+          </w:p>
+        </w:tc>
+        <w:tc>
+          <w:tcPr>
+            <w:tcW w:w="3093" w:type="dxa"/>
+          </w:tcPr>
+          <w:p>
+            <w:pPr>
+              <w:pStyle w:val="ListParagraph"/>
+              <w:ind w:left="0"/>
+            </w:pPr>
+            <w:r>
+              <w:t>Item Money 1000</w:t>
+            </w:r>
+          </w:p>
+        </w:tc>
+        <w:tc>
+          <w:tcPr>
+            <w:tcW w:w="3600" w:type="dxa"/>
+          </w:tcPr>
+          <w:p>
+            <w:pPr>
+              <w:pStyle w:val="ListParagraph"/>
+              <w:ind w:left="0"/>
+            </w:pPr>
+          </w:p>
+        </w:tc>
+      </w:tr>
+      <w:tr>
+        <w:tc>
+          <w:tcPr>
+            <w:tcW w:w="2122" w:type="dxa"/>
+            <w:vAlign w:val="center"/>
+          </w:tcPr>
+          <w:p>
+            <w:pPr>
+              <w:pStyle w:val="ListParagraph"/>
+              <w:ind w:left="0"/>
+            </w:pPr>
+            <w:r>
+              <w:t>31</w:t>
+            </w:r>
+            <w:r>
+              <w:t>4</w:t>
+            </w:r>
+          </w:p>
+        </w:tc>
+        <w:tc>
+          <w:tcPr>
+            <w:tcW w:w="3093" w:type="dxa"/>
+          </w:tcPr>
+          <w:p>
+            <w:pPr>
+              <w:pStyle w:val="ListParagraph"/>
+              <w:ind w:left="0"/>
+            </w:pPr>
+            <w:r>
+              <w:t>Breakable block s2</w:t>
+            </w:r>
+          </w:p>
+        </w:tc>
+        <w:tc>
+          <w:tcPr>
+            <w:tcW w:w="3600" w:type="dxa"/>
+          </w:tcPr>
+          <w:p>
+            <w:pPr>
+              <w:pStyle w:val="ListParagraph"/>
+              <w:ind w:left="0"/>
+            </w:pPr>
+          </w:p>
+        </w:tc>
+      </w:tr>
+      <w:tr>
+        <w:tc>
+          <w:tcPr>
+            <w:tcW w:w="2122" w:type="dxa"/>
+            <w:vAlign w:val="center"/>
+          </w:tcPr>
+          <w:p>
+            <w:pPr>
+              <w:pStyle w:val="ListParagraph"/>
+              <w:ind w:left="0"/>
+            </w:pPr>
+            <w:r>
+              <w:t>31</w:t>
+            </w:r>
+            <w:r>
+              <w:t>5</w:t>
+            </w:r>
+          </w:p>
+        </w:tc>
+        <w:tc>
+          <w:tcPr>
+            <w:tcW w:w="3093" w:type="dxa"/>
+          </w:tcPr>
+          <w:p>
+            <w:pPr>
+              <w:pStyle w:val="ListParagraph"/>
+              <w:ind w:left="0"/>
+            </w:pPr>
+            <w:r>
+              <w:t>Breakable block s3</w:t>
+            </w:r>
+          </w:p>
+        </w:tc>
+        <w:tc>
+          <w:tcPr>
+            <w:tcW w:w="3600" w:type="dxa"/>
+          </w:tcPr>
+          <w:p>
+            <w:pPr>
+              <w:pStyle w:val="ListParagraph"/>
+              <w:ind w:left="0"/>
+            </w:pPr>
+          </w:p>
+        </w:tc>
+      </w:tr>
+      <w:tr>
+        <w:tc>
+          <w:tcPr>
+            <w:tcW w:w="2122" w:type="dxa"/>
+            <w:vAlign w:val="center"/>
+          </w:tcPr>
+          <w:p>
+            <w:pPr>
+              <w:pStyle w:val="ListParagraph"/>
+              <w:ind w:left="0"/>
+            </w:pPr>
+            <w:r>
+              <w:t>31</w:t>
+            </w:r>
+            <w:r>
+              <w:t>6</w:t>
+            </w:r>
+          </w:p>
+        </w:tc>
+        <w:tc>
+          <w:tcPr>
+            <w:tcW w:w="3093" w:type="dxa"/>
+          </w:tcPr>
+          <w:p>
+            <w:pPr>
+              <w:pStyle w:val="ListParagraph"/>
+              <w:ind w:left="0"/>
+            </w:pPr>
+            <w:r>
+              <w:t>Breakable block s4</w:t>
+            </w:r>
+          </w:p>
+        </w:tc>
+        <w:tc>
+          <w:tcPr>
+            <w:tcW w:w="3600" w:type="dxa"/>
+          </w:tcPr>
+          <w:p>
+            <w:pPr>
+              <w:pStyle w:val="ListParagraph"/>
+              <w:ind w:left="0"/>
+            </w:pPr>
+          </w:p>
+        </w:tc>
+      </w:tr>
+      <w:tr>
+        <w:tc>
+          <w:tcPr>
+            <w:tcW w:w="2122" w:type="dxa"/>
+            <w:vAlign w:val="center"/>
+          </w:tcPr>
+          <w:p>
+            <w:pPr>
+              <w:pStyle w:val="ListParagraph"/>
+              <w:ind w:left="0"/>
+            </w:pPr>
+            <w:r>
+              <w:t>31</w:t>
+            </w:r>
+            <w:r>
+              <w:t>7</w:t>
+            </w:r>
+          </w:p>
+        </w:tc>
+        <w:tc>
+          <w:tcPr>
+            <w:tcW w:w="3093" w:type="dxa"/>
+          </w:tcPr>
+          <w:p>
+            <w:pPr>
+              <w:pStyle w:val="ListParagraph"/>
+              <w:ind w:left="0"/>
+            </w:pPr>
+            <w:r>
+              <w:t>Moving block</w:t>
+            </w:r>
+          </w:p>
+        </w:tc>
+        <w:tc>
+          <w:tcPr>
+            <w:tcW w:w="3600" w:type="dxa"/>
+          </w:tcPr>
+          <w:p>
+            <w:pPr>
+              <w:pStyle w:val="ListParagraph"/>
+              <w:ind w:left="0"/>
+            </w:pPr>
+          </w:p>
+        </w:tc>
+      </w:tr>
+      <w:tr>
+        <w:tc>
+          <w:tcPr>
+            <w:tcW w:w="2122" w:type="dxa"/>
+            <w:vAlign w:val="center"/>
+          </w:tcPr>
+          <w:p>
+            <w:pPr>
+              <w:pStyle w:val="ListParagraph"/>
+              <w:ind w:left="0"/>
+            </w:pPr>
+            <w:r>
               <w:t>400</w:t>
             </w:r>
           </w:p>
@@ -11892,8 +14134,287 @@
             <w:r>
               <w:t>1000 Point</w:t>
             </w:r>
-            <w:bookmarkStart w:id="0" w:name="_GoBack"/>
-            <w:bookmarkEnd w:id="0"/>
+          </w:p>
+        </w:tc>
+        <w:tc>
+          <w:tcPr>
+            <w:tcW w:w="3600" w:type="dxa"/>
+          </w:tcPr>
+          <w:p>
+            <w:pPr>
+              <w:pStyle w:val="ListParagraph"/>
+              <w:ind w:left="0"/>
+            </w:pPr>
+          </w:p>
+        </w:tc>
+      </w:tr>
+      <w:tr>
+        <w:tc>
+          <w:tcPr>
+            <w:tcW w:w="2122" w:type="dxa"/>
+          </w:tcPr>
+          <w:p>
+            <w:pPr>
+              <w:pStyle w:val="ListParagraph"/>
+              <w:ind w:left="0"/>
+            </w:pPr>
+            <w:r>
+              <w:t>500</w:t>
+            </w:r>
+          </w:p>
+        </w:tc>
+        <w:tc>
+          <w:tcPr>
+            <w:tcW w:w="3093" w:type="dxa"/>
+          </w:tcPr>
+          <w:p>
+            <w:pPr>
+              <w:pStyle w:val="ListParagraph"/>
+              <w:ind w:left="0"/>
+            </w:pPr>
+            <w:r>
+              <w:t>Vampire Bat</w:t>
+            </w:r>
+          </w:p>
+        </w:tc>
+        <w:tc>
+          <w:tcPr>
+            <w:tcW w:w="3600" w:type="dxa"/>
+          </w:tcPr>
+          <w:p>
+            <w:pPr>
+              <w:pStyle w:val="ListParagraph"/>
+              <w:ind w:left="0"/>
+            </w:pPr>
+          </w:p>
+        </w:tc>
+      </w:tr>
+      <w:tr>
+        <w:tc>
+          <w:tcPr>
+            <w:tcW w:w="2122" w:type="dxa"/>
+          </w:tcPr>
+          <w:p>
+            <w:pPr>
+              <w:pStyle w:val="ListParagraph"/>
+              <w:ind w:left="0"/>
+            </w:pPr>
+            <w:r>
+              <w:t>501</w:t>
+            </w:r>
+          </w:p>
+        </w:tc>
+        <w:tc>
+          <w:tcPr>
+            <w:tcW w:w="3093" w:type="dxa"/>
+          </w:tcPr>
+          <w:p>
+            <w:pPr>
+              <w:pStyle w:val="ListParagraph"/>
+              <w:ind w:left="0"/>
+            </w:pPr>
+            <w:r>
+              <w:t>Black Knight</w:t>
+            </w:r>
+          </w:p>
+        </w:tc>
+        <w:tc>
+          <w:tcPr>
+            <w:tcW w:w="3600" w:type="dxa"/>
+          </w:tcPr>
+          <w:p>
+            <w:pPr>
+              <w:pStyle w:val="ListParagraph"/>
+              <w:ind w:left="0"/>
+            </w:pPr>
+          </w:p>
+        </w:tc>
+      </w:tr>
+      <w:tr>
+        <w:tc>
+          <w:tcPr>
+            <w:tcW w:w="2122" w:type="dxa"/>
+          </w:tcPr>
+          <w:p>
+            <w:pPr>
+              <w:pStyle w:val="ListParagraph"/>
+              <w:ind w:left="0"/>
+            </w:pPr>
+            <w:r>
+              <w:t>502</w:t>
+            </w:r>
+          </w:p>
+        </w:tc>
+        <w:tc>
+          <w:tcPr>
+            <w:tcW w:w="3093" w:type="dxa"/>
+          </w:tcPr>
+          <w:p>
+            <w:pPr>
+              <w:pStyle w:val="ListParagraph"/>
+              <w:ind w:left="0"/>
+            </w:pPr>
+            <w:r>
+              <w:t>Ghost</w:t>
+            </w:r>
+          </w:p>
+        </w:tc>
+        <w:tc>
+          <w:tcPr>
+            <w:tcW w:w="3600" w:type="dxa"/>
+          </w:tcPr>
+          <w:p>
+            <w:pPr>
+              <w:pStyle w:val="ListParagraph"/>
+              <w:ind w:left="0"/>
+            </w:pPr>
+          </w:p>
+        </w:tc>
+      </w:tr>
+      <w:tr>
+        <w:tc>
+          <w:tcPr>
+            <w:tcW w:w="2122" w:type="dxa"/>
+          </w:tcPr>
+          <w:p>
+            <w:pPr>
+              <w:pStyle w:val="ListParagraph"/>
+              <w:ind w:left="0"/>
+            </w:pPr>
+            <w:r>
+              <w:t>503</w:t>
+            </w:r>
+          </w:p>
+        </w:tc>
+        <w:tc>
+          <w:tcPr>
+            <w:tcW w:w="3093" w:type="dxa"/>
+          </w:tcPr>
+          <w:p>
+            <w:pPr>
+              <w:pStyle w:val="ListParagraph"/>
+              <w:ind w:left="0"/>
+            </w:pPr>
+            <w:r>
+              <w:t>Hunchback</w:t>
+            </w:r>
+          </w:p>
+        </w:tc>
+        <w:tc>
+          <w:tcPr>
+            <w:tcW w:w="3600" w:type="dxa"/>
+          </w:tcPr>
+          <w:p>
+            <w:pPr>
+              <w:pStyle w:val="ListParagraph"/>
+              <w:ind w:left="0"/>
+            </w:pPr>
+          </w:p>
+        </w:tc>
+      </w:tr>
+      <w:tr>
+        <w:tc>
+          <w:tcPr>
+            <w:tcW w:w="2122" w:type="dxa"/>
+          </w:tcPr>
+          <w:p>
+            <w:pPr>
+              <w:pStyle w:val="ListParagraph"/>
+              <w:ind w:left="0"/>
+            </w:pPr>
+            <w:r>
+              <w:t>504</w:t>
+            </w:r>
+          </w:p>
+        </w:tc>
+        <w:tc>
+          <w:tcPr>
+            <w:tcW w:w="3093" w:type="dxa"/>
+          </w:tcPr>
+          <w:p>
+            <w:pPr>
+              <w:pStyle w:val="ListParagraph"/>
+              <w:ind w:left="0"/>
+            </w:pPr>
+            <w:r>
+              <w:t>White Skeleton</w:t>
+            </w:r>
+          </w:p>
+        </w:tc>
+        <w:tc>
+          <w:tcPr>
+            <w:tcW w:w="3600" w:type="dxa"/>
+          </w:tcPr>
+          <w:p>
+            <w:pPr>
+              <w:pStyle w:val="ListParagraph"/>
+              <w:ind w:left="0"/>
+            </w:pPr>
+          </w:p>
+        </w:tc>
+      </w:tr>
+      <w:tr>
+        <w:tc>
+          <w:tcPr>
+            <w:tcW w:w="2122" w:type="dxa"/>
+          </w:tcPr>
+          <w:p>
+            <w:pPr>
+              <w:pStyle w:val="ListParagraph"/>
+              <w:ind w:left="0"/>
+            </w:pPr>
+            <w:r>
+              <w:t>505</w:t>
+            </w:r>
+          </w:p>
+        </w:tc>
+        <w:tc>
+          <w:tcPr>
+            <w:tcW w:w="3093" w:type="dxa"/>
+          </w:tcPr>
+          <w:p>
+            <w:pPr>
+              <w:pStyle w:val="ListParagraph"/>
+              <w:ind w:left="0"/>
+            </w:pPr>
+            <w:r>
+              <w:t>Zombie</w:t>
+            </w:r>
+          </w:p>
+        </w:tc>
+        <w:tc>
+          <w:tcPr>
+            <w:tcW w:w="3600" w:type="dxa"/>
+          </w:tcPr>
+          <w:p>
+            <w:pPr>
+              <w:pStyle w:val="ListParagraph"/>
+              <w:ind w:left="0"/>
+            </w:pPr>
+          </w:p>
+        </w:tc>
+      </w:tr>
+      <w:tr>
+        <w:tc>
+          <w:tcPr>
+            <w:tcW w:w="2122" w:type="dxa"/>
+          </w:tcPr>
+          <w:p>
+            <w:pPr>
+              <w:pStyle w:val="ListParagraph"/>
+              <w:ind w:left="0"/>
+            </w:pPr>
+          </w:p>
+        </w:tc>
+        <w:tc>
+          <w:tcPr>
+            <w:tcW w:w="3093" w:type="dxa"/>
+          </w:tcPr>
+          <w:p>
+            <w:pPr>
+              <w:pStyle w:val="ListParagraph"/>
+              <w:ind w:left="0"/>
+            </w:pPr>
           </w:p>
         </w:tc>
         <w:tc>
@@ -12031,7 +14552,7 @@
 </file>
 
 <file path=word/endnotes.xml><?xml version="1.0" encoding="utf-8"?>
-<w:endnotes xmlns:wpc="http://schemas.microsoft.com/office/word/2010/wordprocessingCanvas" xmlns:cx="http://schemas.microsoft.com/office/drawing/2014/chartex" xmlns:cx1="http://schemas.microsoft.com/office/drawing/2015/9/8/chartex" xmlns:cx2="http://schemas.microsoft.com/office/drawing/2015/10/21/chartex" xmlns:cx3="http://schemas.microsoft.com/office/drawing/2016/5/9/chartex" xmlns:cx4="http://schemas.microsoft.com/office/drawing/2016/5/10/chartex" xmlns:cx5="http://schemas.microsoft.com/office/drawing/2016/5/11/chartex" xmlns:cx6="http://schemas.microsoft.com/office/drawing/2016/5/12/chartex" xmlns:cx7="http://schemas.microsoft.com/office/drawing/2016/5/13/chartex" xmlns:cx8="http://schemas.microsoft.com/office/drawing/2016/5/14/chartex" xmlns:mc="http://schemas.openxmlformats.org/markup-compatibility/2006" xmlns:aink="http://schemas.microsoft.com/office/drawing/2016/ink" xmlns:am3d="http://schemas.microsoft.com/office/drawing/2017/model3d" xmlns:o="urn:schemas-microsoft-com:office:office" xmlns:r="http://schemas.openxmlformats.org/officeDocument/2006/relationships" xmlns:m="http://schemas.openxmlformats.org/officeDocument/2006/math" xmlns:v="urn:schemas-microsoft-com:vml" xmlns:wp14="http://schemas.microsoft.com/office/word/2010/wordprocessingDrawing" xmlns:wp="http://schemas.openxmlformats.org/drawingml/2006/wordprocessingDrawing" xmlns:w10="urn:schemas-microsoft-com:office:word" xmlns:w="http://schemas.openxmlformats.org/wordprocessingml/2006/main" xmlns:w14="http://schemas.microsoft.com/office/word/2010/wordml" xmlns:w15="http://schemas.microsoft.com/office/word/2012/wordml" xmlns:w16cid="http://schemas.microsoft.com/office/word/2016/wordml/cid" xmlns:w16se="http://schemas.microsoft.com/office/word/2015/wordml/symex" xmlns:wpg="http://schemas.microsoft.com/office/word/2010/wordprocessingGroup" xmlns:wpi="http://schemas.microsoft.com/office/word/2010/wordprocessingInk" xmlns:wne="http://schemas.microsoft.com/office/word/2006/wordml" xmlns:wps="http://schemas.microsoft.com/office/word/2010/wordprocessingShape" mc:Ignorable="w14 w15 w16se w16cid wp14">
+<w:endnotes xmlns:wpc="http://schemas.microsoft.com/office/word/2010/wordprocessingCanvas" xmlns:cx="http://schemas.microsoft.com/office/drawing/2014/chartex" xmlns:cx1="http://schemas.microsoft.com/office/drawing/2015/9/8/chartex" xmlns:cx2="http://schemas.microsoft.com/office/drawing/2015/10/21/chartex" xmlns:cx3="http://schemas.microsoft.com/office/drawing/2016/5/9/chartex" xmlns:cx4="http://schemas.microsoft.com/office/drawing/2016/5/10/chartex" xmlns:cx5="http://schemas.microsoft.com/office/drawing/2016/5/11/chartex" xmlns:cx6="http://schemas.microsoft.com/office/drawing/2016/5/12/chartex" xmlns:cx7="http://schemas.microsoft.com/office/drawing/2016/5/13/chartex" xmlns:cx8="http://schemas.microsoft.com/office/drawing/2016/5/14/chartex" xmlns:mc="http://schemas.openxmlformats.org/markup-compatibility/2006" xmlns:aink="http://schemas.microsoft.com/office/drawing/2016/ink" xmlns:am3d="http://schemas.microsoft.com/office/drawing/2017/model3d" xmlns:o="urn:schemas-microsoft-com:office:office" xmlns:r="http://schemas.openxmlformats.org/officeDocument/2006/relationships" xmlns:m="http://schemas.openxmlformats.org/officeDocument/2006/math" xmlns:v="urn:schemas-microsoft-com:vml" xmlns:wp14="http://schemas.microsoft.com/office/word/2010/wordprocessingDrawing" xmlns:wp="http://schemas.openxmlformats.org/drawingml/2006/wordprocessingDrawing" xmlns:w10="urn:schemas-microsoft-com:office:word" xmlns:w="http://schemas.openxmlformats.org/wordprocessingml/2006/main" xmlns:w14="http://schemas.microsoft.com/office/word/2010/wordml" xmlns:w15="http://schemas.microsoft.com/office/word/2012/wordml" xmlns:w16cex="http://schemas.microsoft.com/office/word/2018/wordml/cex" xmlns:w16cid="http://schemas.microsoft.com/office/word/2016/wordml/cid" xmlns:w16="http://schemas.microsoft.com/office/word/2018/wordml" xmlns:w16se="http://schemas.microsoft.com/office/word/2015/wordml/symex" xmlns:wpg="http://schemas.microsoft.com/office/word/2010/wordprocessingGroup" xmlns:wpi="http://schemas.microsoft.com/office/word/2010/wordprocessingInk" xmlns:wne="http://schemas.microsoft.com/office/word/2006/wordml" xmlns:wps="http://schemas.microsoft.com/office/word/2010/wordprocessingShape" mc:Ignorable="w14 w15 w16se w16cid w16 w16cex wp14">
   <w:endnote w:type="separator" w:id="-1">
     <w:p>
       <w:pPr>
@@ -12056,7 +14577,7 @@
 </file>
 
 <file path=word/footnotes.xml><?xml version="1.0" encoding="utf-8"?>
-<w:footnotes xmlns:wpc="http://schemas.microsoft.com/office/word/2010/wordprocessingCanvas" xmlns:cx="http://schemas.microsoft.com/office/drawing/2014/chartex" xmlns:cx1="http://schemas.microsoft.com/office/drawing/2015/9/8/chartex" xmlns:cx2="http://schemas.microsoft.com/office/drawing/2015/10/21/chartex" xmlns:cx3="http://schemas.microsoft.com/office/drawing/2016/5/9/chartex" xmlns:cx4="http://schemas.microsoft.com/office/drawing/2016/5/10/chartex" xmlns:cx5="http://schemas.microsoft.com/office/drawing/2016/5/11/chartex" xmlns:cx6="http://schemas.microsoft.com/office/drawing/2016/5/12/chartex" xmlns:cx7="http://schemas.microsoft.com/office/drawing/2016/5/13/chartex" xmlns:cx8="http://schemas.microsoft.com/office/drawing/2016/5/14/chartex" xmlns:mc="http://schemas.openxmlformats.org/markup-compatibility/2006" xmlns:aink="http://schemas.microsoft.com/office/drawing/2016/ink" xmlns:am3d="http://schemas.microsoft.com/office/drawing/2017/model3d" xmlns:o="urn:schemas-microsoft-com:office:office" xmlns:r="http://schemas.openxmlformats.org/officeDocument/2006/relationships" xmlns:m="http://schemas.openxmlformats.org/officeDocument/2006/math" xmlns:v="urn:schemas-microsoft-com:vml" xmlns:wp14="http://schemas.microsoft.com/office/word/2010/wordprocessingDrawing" xmlns:wp="http://schemas.openxmlformats.org/drawingml/2006/wordprocessingDrawing" xmlns:w10="urn:schemas-microsoft-com:office:word" xmlns:w="http://schemas.openxmlformats.org/wordprocessingml/2006/main" xmlns:w14="http://schemas.microsoft.com/office/word/2010/wordml" xmlns:w15="http://schemas.microsoft.com/office/word/2012/wordml" xmlns:w16cid="http://schemas.microsoft.com/office/word/2016/wordml/cid" xmlns:w16se="http://schemas.microsoft.com/office/word/2015/wordml/symex" xmlns:wpg="http://schemas.microsoft.com/office/word/2010/wordprocessingGroup" xmlns:wpi="http://schemas.microsoft.com/office/word/2010/wordprocessingInk" xmlns:wne="http://schemas.microsoft.com/office/word/2006/wordml" xmlns:wps="http://schemas.microsoft.com/office/word/2010/wordprocessingShape" mc:Ignorable="w14 w15 w16se w16cid wp14">
+<w:footnotes xmlns:wpc="http://schemas.microsoft.com/office/word/2010/wordprocessingCanvas" xmlns:cx="http://schemas.microsoft.com/office/drawing/2014/chartex" xmlns:cx1="http://schemas.microsoft.com/office/drawing/2015/9/8/chartex" xmlns:cx2="http://schemas.microsoft.com/office/drawing/2015/10/21/chartex" xmlns:cx3="http://schemas.microsoft.com/office/drawing/2016/5/9/chartex" xmlns:cx4="http://schemas.microsoft.com/office/drawing/2016/5/10/chartex" xmlns:cx5="http://schemas.microsoft.com/office/drawing/2016/5/11/chartex" xmlns:cx6="http://schemas.microsoft.com/office/drawing/2016/5/12/chartex" xmlns:cx7="http://schemas.microsoft.com/office/drawing/2016/5/13/chartex" xmlns:cx8="http://schemas.microsoft.com/office/drawing/2016/5/14/chartex" xmlns:mc="http://schemas.openxmlformats.org/markup-compatibility/2006" xmlns:aink="http://schemas.microsoft.com/office/drawing/2016/ink" xmlns:am3d="http://schemas.microsoft.com/office/drawing/2017/model3d" xmlns:o="urn:schemas-microsoft-com:office:office" xmlns:r="http://schemas.openxmlformats.org/officeDocument/2006/relationships" xmlns:m="http://schemas.openxmlformats.org/officeDocument/2006/math" xmlns:v="urn:schemas-microsoft-com:vml" xmlns:wp14="http://schemas.microsoft.com/office/word/2010/wordprocessingDrawing" xmlns:wp="http://schemas.openxmlformats.org/drawingml/2006/wordprocessingDrawing" xmlns:w10="urn:schemas-microsoft-com:office:word" xmlns:w="http://schemas.openxmlformats.org/wordprocessingml/2006/main" xmlns:w14="http://schemas.microsoft.com/office/word/2010/wordml" xmlns:w15="http://schemas.microsoft.com/office/word/2012/wordml" xmlns:w16cex="http://schemas.microsoft.com/office/word/2018/wordml/cex" xmlns:w16cid="http://schemas.microsoft.com/office/word/2016/wordml/cid" xmlns:w16="http://schemas.microsoft.com/office/word/2018/wordml" xmlns:w16se="http://schemas.microsoft.com/office/word/2015/wordml/symex" xmlns:wpg="http://schemas.microsoft.com/office/word/2010/wordprocessingGroup" xmlns:wpi="http://schemas.microsoft.com/office/word/2010/wordprocessingInk" xmlns:wne="http://schemas.microsoft.com/office/word/2006/wordml" xmlns:wps="http://schemas.microsoft.com/office/word/2010/wordprocessingShape" mc:Ignorable="w14 w15 w16se w16cid w16 w16cex wp14">
   <w:footnote w:type="separator" w:id="-1">
     <w:p>
       <w:pPr>
@@ -12081,7 +14602,7 @@
 </file>
 
 <file path=word/numbering.xml><?xml version="1.0" encoding="utf-8"?>
-<w:numbering xmlns:wpc="http://schemas.microsoft.com/office/word/2010/wordprocessingCanvas" xmlns:cx="http://schemas.microsoft.com/office/drawing/2014/chartex" xmlns:cx1="http://schemas.microsoft.com/office/drawing/2015/9/8/chartex" xmlns:cx2="http://schemas.microsoft.com/office/drawing/2015/10/21/chartex" xmlns:cx3="http://schemas.microsoft.com/office/drawing/2016/5/9/chartex" xmlns:cx4="http://schemas.microsoft.com/office/drawing/2016/5/10/chartex" xmlns:cx5="http://schemas.microsoft.com/office/drawing/2016/5/11/chartex" xmlns:cx6="http://schemas.microsoft.com/office/drawing/2016/5/12/chartex" xmlns:cx7="http://schemas.microsoft.com/office/drawing/2016/5/13/chartex" xmlns:cx8="http://schemas.microsoft.com/office/drawing/2016/5/14/chartex" xmlns:mc="http://schemas.openxmlformats.org/markup-compatibility/2006" xmlns:aink="http://schemas.microsoft.com/office/drawing/2016/ink" xmlns:am3d="http://schemas.microsoft.com/office/drawing/2017/model3d" xmlns:o="urn:schemas-microsoft-com:office:office" xmlns:r="http://schemas.openxmlformats.org/officeDocument/2006/relationships" xmlns:m="http://schemas.openxmlformats.org/officeDocument/2006/math" xmlns:v="urn:schemas-microsoft-com:vml" xmlns:wp14="http://schemas.microsoft.com/office/word/2010/wordprocessingDrawing" xmlns:wp="http://schemas.openxmlformats.org/drawingml/2006/wordprocessingDrawing" xmlns:w10="urn:schemas-microsoft-com:office:word" xmlns:w="http://schemas.openxmlformats.org/wordprocessingml/2006/main" xmlns:w14="http://schemas.microsoft.com/office/word/2010/wordml" xmlns:w15="http://schemas.microsoft.com/office/word/2012/wordml" xmlns:w16cid="http://schemas.microsoft.com/office/word/2016/wordml/cid" xmlns:w16se="http://schemas.microsoft.com/office/word/2015/wordml/symex" xmlns:wpg="http://schemas.microsoft.com/office/word/2010/wordprocessingGroup" xmlns:wpi="http://schemas.microsoft.com/office/word/2010/wordprocessingInk" xmlns:wne="http://schemas.microsoft.com/office/word/2006/wordml" xmlns:wps="http://schemas.microsoft.com/office/word/2010/wordprocessingShape" mc:Ignorable="w14 w15 w16se w16cid wp14">
+<w:numbering xmlns:wpc="http://schemas.microsoft.com/office/word/2010/wordprocessingCanvas" xmlns:cx="http://schemas.microsoft.com/office/drawing/2014/chartex" xmlns:cx1="http://schemas.microsoft.com/office/drawing/2015/9/8/chartex" xmlns:cx2="http://schemas.microsoft.com/office/drawing/2015/10/21/chartex" xmlns:cx3="http://schemas.microsoft.com/office/drawing/2016/5/9/chartex" xmlns:cx4="http://schemas.microsoft.com/office/drawing/2016/5/10/chartex" xmlns:cx5="http://schemas.microsoft.com/office/drawing/2016/5/11/chartex" xmlns:cx6="http://schemas.microsoft.com/office/drawing/2016/5/12/chartex" xmlns:cx7="http://schemas.microsoft.com/office/drawing/2016/5/13/chartex" xmlns:cx8="http://schemas.microsoft.com/office/drawing/2016/5/14/chartex" xmlns:mc="http://schemas.openxmlformats.org/markup-compatibility/2006" xmlns:aink="http://schemas.microsoft.com/office/drawing/2016/ink" xmlns:am3d="http://schemas.microsoft.com/office/drawing/2017/model3d" xmlns:o="urn:schemas-microsoft-com:office:office" xmlns:r="http://schemas.openxmlformats.org/officeDocument/2006/relationships" xmlns:m="http://schemas.openxmlformats.org/officeDocument/2006/math" xmlns:v="urn:schemas-microsoft-com:vml" xmlns:wp14="http://schemas.microsoft.com/office/word/2010/wordprocessingDrawing" xmlns:wp="http://schemas.openxmlformats.org/drawingml/2006/wordprocessingDrawing" xmlns:w10="urn:schemas-microsoft-com:office:word" xmlns:w="http://schemas.openxmlformats.org/wordprocessingml/2006/main" xmlns:w14="http://schemas.microsoft.com/office/word/2010/wordml" xmlns:w15="http://schemas.microsoft.com/office/word/2012/wordml" xmlns:w16cex="http://schemas.microsoft.com/office/word/2018/wordml/cex" xmlns:w16cid="http://schemas.microsoft.com/office/word/2016/wordml/cid" xmlns:w16="http://schemas.microsoft.com/office/word/2018/wordml" xmlns:w16se="http://schemas.microsoft.com/office/word/2015/wordml/symex" xmlns:wpg="http://schemas.microsoft.com/office/word/2010/wordprocessingGroup" xmlns:wpi="http://schemas.microsoft.com/office/word/2010/wordprocessingInk" xmlns:wne="http://schemas.microsoft.com/office/word/2006/wordml" xmlns:wps="http://schemas.microsoft.com/office/word/2010/wordprocessingShape" mc:Ignorable="w14 w15 w16se w16cid w16 w16cex wp14">
   <w:abstractNum w:abstractNumId="0" w15:restartNumberingAfterBreak="0">
     <w:nsid w:val="135563D8"/>
     <w:multiLevelType w:val="hybridMultilevel"/>
@@ -12270,7 +14791,7 @@
 </file>
 
 <file path=word/styles.xml><?xml version="1.0" encoding="utf-8"?>
-<w:styles xmlns:mc="http://schemas.openxmlformats.org/markup-compatibility/2006" xmlns:r="http://schemas.openxmlformats.org/officeDocument/2006/relationships" xmlns:w="http://schemas.openxmlformats.org/wordprocessingml/2006/main" xmlns:w14="http://schemas.microsoft.com/office/word/2010/wordml" xmlns:w15="http://schemas.microsoft.com/office/word/2012/wordml" xmlns:w16cid="http://schemas.microsoft.com/office/word/2016/wordml/cid" xmlns:w16se="http://schemas.microsoft.com/office/word/2015/wordml/symex" mc:Ignorable="w14 w15 w16se w16cid">
+<w:styles xmlns:mc="http://schemas.openxmlformats.org/markup-compatibility/2006" xmlns:r="http://schemas.openxmlformats.org/officeDocument/2006/relationships" xmlns:w="http://schemas.openxmlformats.org/wordprocessingml/2006/main" xmlns:w14="http://schemas.microsoft.com/office/word/2010/wordml" xmlns:w15="http://schemas.microsoft.com/office/word/2012/wordml" xmlns:w16cex="http://schemas.microsoft.com/office/word/2018/wordml/cex" xmlns:w16cid="http://schemas.microsoft.com/office/word/2016/wordml/cid" xmlns:w16="http://schemas.microsoft.com/office/word/2018/wordml" xmlns:w16se="http://schemas.microsoft.com/office/word/2015/wordml/symex" mc:Ignorable="w14 w15 w16se w16cid w16 w16cex">
   <w:docDefaults>
     <w:rPrDefault>
       <w:rPr>
@@ -12286,7 +14807,7 @@
       </w:pPr>
     </w:pPrDefault>
   </w:docDefaults>
-  <w:latentStyles w:defLockedState="0" w:defUIPriority="99" w:defSemiHidden="0" w:defUnhideWhenUsed="0" w:defQFormat="0" w:count="377">
+  <w:latentStyles w:defLockedState="0" w:defUIPriority="99" w:defSemiHidden="0" w:defUnhideWhenUsed="0" w:defQFormat="0" w:count="376">
     <w:lsdException w:name="Normal" w:uiPriority="0" w:qFormat="1"/>
     <w:lsdException w:name="heading 1" w:uiPriority="9" w:qFormat="1"/>
     <w:lsdException w:name="heading 2" w:semiHidden="1" w:uiPriority="9" w:unhideWhenUsed="1" w:qFormat="1"/>
@@ -12392,6 +14913,7 @@
     <w:lsdException w:name="HTML Sample" w:semiHidden="1" w:unhideWhenUsed="1"/>
     <w:lsdException w:name="HTML Typewriter" w:semiHidden="1" w:unhideWhenUsed="1"/>
     <w:lsdException w:name="HTML Variable" w:semiHidden="1" w:unhideWhenUsed="1"/>
+    <w:lsdException w:name="Normal Table" w:semiHidden="1" w:unhideWhenUsed="1"/>
     <w:lsdException w:name="annotation subject" w:semiHidden="1" w:unhideWhenUsed="1"/>
     <w:lsdException w:name="No List" w:semiHidden="1" w:unhideWhenUsed="1"/>
     <w:lsdException w:name="Outline List 1" w:semiHidden="1" w:unhideWhenUsed="1"/>
@@ -12438,8 +14960,10 @@
     <w:lsdException w:name="Table Subtle 2" w:semiHidden="1" w:unhideWhenUsed="1"/>
     <w:lsdException w:name="Table Web 1" w:semiHidden="1" w:unhideWhenUsed="1"/>
     <w:lsdException w:name="Table Web 2" w:semiHidden="1" w:unhideWhenUsed="1"/>
+    <w:lsdException w:name="Table Web 3" w:semiHidden="1" w:unhideWhenUsed="1"/>
     <w:lsdException w:name="Balloon Text" w:semiHidden="1" w:unhideWhenUsed="1"/>
     <w:lsdException w:name="Table Grid" w:uiPriority="39"/>
+    <w:lsdException w:name="Table Theme" w:semiHidden="1" w:unhideWhenUsed="1"/>
     <w:lsdException w:name="Placeholder Text" w:semiHidden="1"/>
     <w:lsdException w:name="No Spacing" w:uiPriority="1" w:qFormat="1"/>
     <w:lsdException w:name="Light Shading" w:uiPriority="60"/>
@@ -12660,7 +15184,6 @@
     <w:lsdException w:name="Hashtag" w:semiHidden="1" w:unhideWhenUsed="1"/>
     <w:lsdException w:name="Unresolved Mention" w:semiHidden="1" w:unhideWhenUsed="1"/>
     <w:lsdException w:name="Smart Link" w:semiHidden="1" w:unhideWhenUsed="1"/>
-    <w:lsdException w:name="Smart Link Error" w:semiHidden="1" w:unhideWhenUsed="1"/>
   </w:latentStyles>
   <w:style w:type="paragraph" w:default="1" w:styleId="Normal">
     <w:name w:val="Normal"/>
@@ -13070,7 +15593,7 @@
 </file>
 
 <file path=customXml/itemProps1.xml><?xml version="1.0" encoding="utf-8"?>
-<ds:datastoreItem xmlns:ds="http://schemas.openxmlformats.org/officeDocument/2006/customXml" ds:itemID="{5410D4E3-FCE5-49C7-9B0C-8DF801B7F656}">
+<ds:datastoreItem xmlns:ds="http://schemas.openxmlformats.org/officeDocument/2006/customXml" ds:itemID="{29A494B2-CA21-49CA-A386-F7389A52F1D2}">
   <ds:schemaRefs>
     <ds:schemaRef ds:uri="http://schemas.openxmlformats.org/officeDocument/2006/bibliography"/>
   </ds:schemaRefs>

</xml_diff>